<commit_message>
Sumarize report From Duy and Giang folder
</commit_message>
<xml_diff>
--- a/Document/Report/Report 01/Introduction_v1.0.docx
+++ b/Document/Report/Report 01/Introduction_v1.0.docx
@@ -1,12 +1,12 @@
 
 <file path=word/document.xml><?xml version="1.0" encoding="utf-8"?>
-<w:document xmlns:wpc="http://schemas.microsoft.com/office/word/2010/wordprocessingCanvas" xmlns:mc="http://schemas.openxmlformats.org/markup-compatibility/2006" xmlns:o="urn:schemas-microsoft-com:office:office" xmlns:r="http://schemas.openxmlformats.org/officeDocument/2006/relationships" xmlns:m="http://schemas.openxmlformats.org/officeDocument/2006/math" xmlns:v="urn:schemas-microsoft-com:vml" xmlns:wp14="http://schemas.microsoft.com/office/word/2010/wordprocessingDrawing" xmlns:wp="http://schemas.openxmlformats.org/drawingml/2006/wordprocessingDrawing" xmlns:w10="urn:schemas-microsoft-com:office:word" xmlns:w="http://schemas.openxmlformats.org/wordprocessingml/2006/main" xmlns:w14="http://schemas.microsoft.com/office/word/2010/wordml" xmlns:wpg="http://schemas.microsoft.com/office/word/2010/wordprocessingGroup" xmlns:wpi="http://schemas.microsoft.com/office/word/2010/wordprocessingInk" xmlns:wne="http://schemas.microsoft.com/office/word/2006/wordml" xmlns:wps="http://schemas.microsoft.com/office/word/2010/wordprocessingShape" mc:Ignorable="w14 wp14">
+<w:document xmlns:ve="http://schemas.openxmlformats.org/markup-compatibility/2006" xmlns:o="urn:schemas-microsoft-com:office:office" xmlns:r="http://schemas.openxmlformats.org/officeDocument/2006/relationships" xmlns:m="http://schemas.openxmlformats.org/officeDocument/2006/math" xmlns:v="urn:schemas-microsoft-com:vml" xmlns:wp="http://schemas.openxmlformats.org/drawingml/2006/wordprocessingDrawing" xmlns:w10="urn:schemas-microsoft-com:office:word" xmlns:w="http://schemas.openxmlformats.org/wordprocessingml/2006/main" xmlns:wne="http://schemas.microsoft.com/office/word/2006/wordml">
   <w:body>
     <w:tbl>
       <w:tblPr>
         <w:tblW w:w="5000" w:type="pct"/>
         <w:jc w:val="center"/>
-        <w:tblLook w:val="04A0" w:firstRow="1" w:lastRow="0" w:firstColumn="1" w:lastColumn="0" w:noHBand="0" w:noVBand="1"/>
+        <w:tblLook w:val="04A0"/>
       </w:tblPr>
       <w:tblGrid>
         <w:gridCol w:w="9576"/>
@@ -51,7 +51,7 @@
                 <w:noProof/>
               </w:rPr>
               <w:drawing>
-                <wp:inline distT="0" distB="0" distL="0" distR="0" wp14:anchorId="5136EEED" wp14:editId="4378CEB1">
+                <wp:inline distT="0" distB="0" distL="0" distR="0">
                   <wp:extent cx="2514600" cy="1093497"/>
                   <wp:effectExtent l="0" t="0" r="0" b="0"/>
                   <wp:docPr id="1" name="Picture 1" descr="E:\Hinh anh\FU\Logo1.jpg"/>
@@ -68,10 +68,10 @@
                           </pic:cNvPicPr>
                         </pic:nvPicPr>
                         <pic:blipFill>
-                          <a:blip r:embed="rId26">
+                          <a:blip r:embed="rId25">
                             <a:extLst>
                               <a:ext uri="{28A0092B-C50C-407E-A947-70E740481C1C}">
-                                <a14:useLocalDpi xmlns:a14="http://schemas.microsoft.com/office/drawing/2010/main" val="0"/>
+                                <a14:useLocalDpi xmlns="" xmlns:wpc="http://schemas.microsoft.com/office/word/2010/wordprocessingCanvas" xmlns:mc="http://schemas.openxmlformats.org/markup-compatibility/2006" xmlns:o="urn:schemas-microsoft-com:office:office" xmlns:v="urn:schemas-microsoft-com:vml" xmlns:wp14="http://schemas.microsoft.com/office/word/2010/wordprocessingDrawing" xmlns:w10="urn:schemas-microsoft-com:office:word" xmlns:w="http://schemas.openxmlformats.org/wordprocessingml/2006/main" xmlns:w14="http://schemas.microsoft.com/office/word/2010/wordml" xmlns:wpg="http://schemas.microsoft.com/office/word/2010/wordprocessingGroup" xmlns:wpi="http://schemas.microsoft.com/office/word/2010/wordprocessingInk" xmlns:wps="http://schemas.microsoft.com/office/word/2010/wordprocessingShape" xmlns:a14="http://schemas.microsoft.com/office/drawing/2010/main" val="0"/>
                               </a:ext>
                             </a:extLst>
                           </a:blip>
@@ -244,7 +244,7 @@
               <w:spacing w:line="276" w:lineRule="auto"/>
               <w:jc w:val="center"/>
               <w:rPr>
-                <w:rFonts w:eastAsia="ＭＳ 明朝" w:cs="Times New Roman"/>
+                <w:rFonts w:ascii="Times New Roman" w:eastAsia="ＭＳ 明朝" w:hAnsi="Times New Roman" w:cs="Times New Roman"/>
                 <w:b/>
                 <w:bCs/>
                 <w:lang w:eastAsia="en-US"/>
@@ -284,9 +284,8 @@
                 <w:bCs/>
                 <w:lang w:eastAsia="en-US"/>
               </w:rPr>
-              <w:t>Lâm</w:t>
-            </w:r>
-            <w:proofErr w:type="spellEnd"/>
+              <w:t>L</w:t>
+            </w:r>
             <w:r>
               <w:rPr>
                 <w:rFonts w:ascii="Cambria" w:eastAsia="ＭＳ 明朝" w:hAnsi="Cambria" w:cs="Arial"/>
@@ -294,9 +293,9 @@
                 <w:bCs/>
                 <w:lang w:eastAsia="en-US"/>
               </w:rPr>
-              <w:t xml:space="preserve"> </w:t>
-            </w:r>
-            <w:proofErr w:type="spellStart"/>
+              <w:t>ê</w:t>
+            </w:r>
+            <w:proofErr w:type="spellEnd"/>
             <w:r>
               <w:rPr>
                 <w:rFonts w:ascii="Cambria" w:eastAsia="ＭＳ 明朝" w:hAnsi="Cambria" w:cs="Arial"/>
@@ -304,9 +303,9 @@
                 <w:bCs/>
                 <w:lang w:eastAsia="en-US"/>
               </w:rPr>
-              <w:t>Hữu</w:t>
-            </w:r>
-            <w:proofErr w:type="spellEnd"/>
+              <w:t xml:space="preserve"> </w:t>
+            </w:r>
+            <w:proofErr w:type="spellStart"/>
             <w:r>
               <w:rPr>
                 <w:rFonts w:ascii="Cambria" w:eastAsia="ＭＳ 明朝" w:hAnsi="Cambria" w:cs="Arial"/>
@@ -314,22 +313,21 @@
                 <w:bCs/>
                 <w:lang w:eastAsia="en-US"/>
               </w:rPr>
-              <w:t xml:space="preserve"> </w:t>
-            </w:r>
-            <w:proofErr w:type="spellStart"/>
-            <w:r>
-              <w:rPr>
-                <w:rFonts w:ascii="Cambria" w:eastAsia="ＭＳ 明朝" w:hAnsi="Cambria" w:cs="Arial"/>
+              <w:t>Ng</w:t>
+            </w:r>
+            <w:r>
+              <w:rPr>
+                <w:rFonts w:ascii="Times New Roman" w:eastAsia="ＭＳ 明朝" w:hAnsi="Times New Roman" w:cs="Times New Roman"/>
                 <w:b/>
                 <w:bCs/>
                 <w:lang w:eastAsia="en-US"/>
               </w:rPr>
-              <w:t>Khánh</w:t>
+              <w:t>ọc</w:t>
             </w:r>
             <w:proofErr w:type="spellEnd"/>
             <w:r>
               <w:rPr>
-                <w:rFonts w:ascii="Cambria" w:eastAsia="ＭＳ 明朝" w:hAnsi="Cambria" w:cs="Arial"/>
+                <w:rFonts w:ascii="Times New Roman" w:eastAsia="ＭＳ 明朝" w:hAnsi="Times New Roman" w:cs="Times New Roman"/>
                 <w:b/>
                 <w:bCs/>
                 <w:lang w:eastAsia="en-US"/>
@@ -339,12 +337,12 @@
             <w:proofErr w:type="spellStart"/>
             <w:r>
               <w:rPr>
-                <w:rFonts w:ascii="Cambria" w:eastAsia="ＭＳ 明朝" w:hAnsi="Cambria" w:cs="Arial"/>
+                <w:rFonts w:ascii="Times New Roman" w:eastAsia="ＭＳ 明朝" w:hAnsi="Times New Roman" w:cs="Times New Roman"/>
                 <w:b/>
                 <w:bCs/>
                 <w:lang w:eastAsia="en-US"/>
               </w:rPr>
-              <w:t>Phương</w:t>
+              <w:t>Thạch</w:t>
             </w:r>
             <w:proofErr w:type="spellEnd"/>
           </w:p>
@@ -508,7 +506,14 @@
                 <w:rFonts w:ascii="Cambria" w:eastAsia="ＭＳ 明朝" w:hAnsi="Cambria" w:cs="Times New Roman"/>
                 <w:b/>
               </w:rPr>
-              <w:t>Ho Chi Minh, 4</w:t>
+              <w:t xml:space="preserve">Ho Chi Minh, </w:t>
+            </w:r>
+            <w:r>
+              <w:rPr>
+                <w:rFonts w:ascii="Cambria" w:eastAsia="ＭＳ 明朝" w:hAnsi="Cambria" w:cs="Times New Roman"/>
+                <w:b/>
+              </w:rPr>
+              <w:t>16</w:t>
             </w:r>
             <w:r>
               <w:rPr>
@@ -523,7 +528,14 @@
                 <w:rFonts w:ascii="Cambria" w:eastAsia="ＭＳ 明朝" w:hAnsi="Cambria" w:cs="Times New Roman"/>
                 <w:b/>
               </w:rPr>
-              <w:t xml:space="preserve"> Jan, 2012</w:t>
+              <w:t xml:space="preserve"> May</w:t>
+            </w:r>
+            <w:r>
+              <w:rPr>
+                <w:rFonts w:ascii="Cambria" w:eastAsia="ＭＳ 明朝" w:hAnsi="Cambria" w:cs="Times New Roman"/>
+                <w:b/>
+              </w:rPr>
+              <w:t>, 2012</w:t>
             </w:r>
           </w:p>
         </w:tc>
@@ -535,7 +547,7 @@
       <w:tblPr>
         <w:tblpPr w:leftFromText="187" w:rightFromText="187" w:bottomFromText="200" w:horzAnchor="margin" w:tblpXSpec="center" w:tblpYSpec="bottom"/>
         <w:tblW w:w="5000" w:type="pct"/>
-        <w:tblLook w:val="04A0" w:firstRow="1" w:lastRow="0" w:firstColumn="1" w:lastColumn="0" w:noHBand="0" w:noVBand="1"/>
+        <w:tblLook w:val="04A0"/>
       </w:tblPr>
       <w:tblGrid>
         <w:gridCol w:w="9576"/>
@@ -555,13 +567,6 @@
                 <w:lang w:eastAsia="en-US"/>
               </w:rPr>
             </w:pPr>
-            <w:r>
-              <w:rPr>
-                <w:rFonts w:eastAsia="ＭＳ 明朝" w:cs="Times New Roman"/>
-                <w:lang w:eastAsia="en-US"/>
-              </w:rPr>
-              <w:t xml:space="preserve">     </w:t>
-            </w:r>
           </w:p>
         </w:tc>
       </w:tr>
@@ -597,19 +602,19 @@
           <w:insideH w:val="single" w:sz="4" w:space="0" w:color="auto"/>
           <w:insideV w:val="single" w:sz="4" w:space="0" w:color="auto"/>
         </w:tblBorders>
-        <w:tblLook w:val="04A0" w:firstRow="1" w:lastRow="0" w:firstColumn="1" w:lastColumn="0" w:noHBand="0" w:noVBand="1"/>
+        <w:tblLook w:val="04A0"/>
       </w:tblPr>
       <w:tblGrid>
-        <w:gridCol w:w="1167"/>
-        <w:gridCol w:w="2140"/>
-        <w:gridCol w:w="3031"/>
-        <w:gridCol w:w="1302"/>
-        <w:gridCol w:w="1936"/>
+        <w:gridCol w:w="1278"/>
+        <w:gridCol w:w="2115"/>
+        <w:gridCol w:w="2982"/>
+        <w:gridCol w:w="1293"/>
+        <w:gridCol w:w="1908"/>
       </w:tblGrid>
       <w:tr>
         <w:tc>
           <w:tcPr>
-            <w:tcW w:w="1167" w:type="dxa"/>
+            <w:tcW w:w="1278" w:type="dxa"/>
             <w:tcBorders>
               <w:top w:val="single" w:sz="4" w:space="0" w:color="auto"/>
               <w:left w:val="single" w:sz="4" w:space="0" w:color="auto"/>
@@ -637,7 +642,7 @@
         </w:tc>
         <w:tc>
           <w:tcPr>
-            <w:tcW w:w="2140" w:type="dxa"/>
+            <w:tcW w:w="2115" w:type="dxa"/>
             <w:tcBorders>
               <w:top w:val="single" w:sz="4" w:space="0" w:color="auto"/>
               <w:left w:val="single" w:sz="4" w:space="0" w:color="auto"/>
@@ -665,7 +670,7 @@
         </w:tc>
         <w:tc>
           <w:tcPr>
-            <w:tcW w:w="3031" w:type="dxa"/>
+            <w:tcW w:w="2982" w:type="dxa"/>
             <w:tcBorders>
               <w:top w:val="single" w:sz="4" w:space="0" w:color="auto"/>
               <w:left w:val="single" w:sz="4" w:space="0" w:color="auto"/>
@@ -693,7 +698,7 @@
         </w:tc>
         <w:tc>
           <w:tcPr>
-            <w:tcW w:w="1302" w:type="dxa"/>
+            <w:tcW w:w="1293" w:type="dxa"/>
             <w:tcBorders>
               <w:top w:val="single" w:sz="4" w:space="0" w:color="auto"/>
               <w:left w:val="single" w:sz="4" w:space="0" w:color="auto"/>
@@ -721,7 +726,7 @@
         </w:tc>
         <w:tc>
           <w:tcPr>
-            <w:tcW w:w="1936" w:type="dxa"/>
+            <w:tcW w:w="1908" w:type="dxa"/>
             <w:tcBorders>
               <w:top w:val="single" w:sz="4" w:space="0" w:color="auto"/>
               <w:left w:val="single" w:sz="4" w:space="0" w:color="auto"/>
@@ -751,7 +756,7 @@
       <w:tr>
         <w:tc>
           <w:tcPr>
-            <w:tcW w:w="1167" w:type="dxa"/>
+            <w:tcW w:w="1278" w:type="dxa"/>
             <w:tcBorders>
               <w:top w:val="single" w:sz="4" w:space="0" w:color="auto"/>
               <w:left w:val="single" w:sz="4" w:space="0" w:color="auto"/>
@@ -766,13 +771,16 @@
               <w:spacing w:after="0" w:line="240" w:lineRule="auto"/>
             </w:pPr>
             <w:r>
-              <w:t>3/1/2012</w:t>
+              <w:t>10/05</w:t>
+            </w:r>
+            <w:r>
+              <w:t>/2012</w:t>
             </w:r>
           </w:p>
         </w:tc>
         <w:tc>
           <w:tcPr>
-            <w:tcW w:w="2140" w:type="dxa"/>
+            <w:tcW w:w="2115" w:type="dxa"/>
             <w:tcBorders>
               <w:top w:val="single" w:sz="4" w:space="0" w:color="auto"/>
               <w:left w:val="single" w:sz="4" w:space="0" w:color="auto"/>
@@ -787,13 +795,13 @@
               <w:spacing w:after="0" w:line="240" w:lineRule="auto"/>
             </w:pPr>
             <w:r>
-              <w:t>Outline, product introduction, purpose, people and background</w:t>
+              <w:t>Overview, Scope, Project Title, Project start date/finish date, Team member, Current System</w:t>
             </w:r>
           </w:p>
         </w:tc>
         <w:tc>
           <w:tcPr>
-            <w:tcW w:w="3031" w:type="dxa"/>
+            <w:tcW w:w="2982" w:type="dxa"/>
             <w:tcBorders>
               <w:top w:val="single" w:sz="4" w:space="0" w:color="auto"/>
               <w:left w:val="single" w:sz="4" w:space="0" w:color="auto"/>
@@ -814,7 +822,7 @@
         </w:tc>
         <w:tc>
           <w:tcPr>
-            <w:tcW w:w="1302" w:type="dxa"/>
+            <w:tcW w:w="1293" w:type="dxa"/>
             <w:tcBorders>
               <w:top w:val="single" w:sz="4" w:space="0" w:color="auto"/>
               <w:left w:val="single" w:sz="4" w:space="0" w:color="auto"/>
@@ -830,14 +838,14 @@
             </w:pPr>
             <w:proofErr w:type="spellStart"/>
             <w:r>
-              <w:t>HungNQ</w:t>
+              <w:t>DuyND</w:t>
             </w:r>
             <w:proofErr w:type="spellEnd"/>
           </w:p>
         </w:tc>
         <w:tc>
           <w:tcPr>
-            <w:tcW w:w="1936" w:type="dxa"/>
+            <w:tcW w:w="1908" w:type="dxa"/>
             <w:tcBorders>
               <w:top w:val="single" w:sz="4" w:space="0" w:color="auto"/>
               <w:left w:val="single" w:sz="4" w:space="0" w:color="auto"/>
@@ -860,7 +868,7 @@
       <w:tr>
         <w:tc>
           <w:tcPr>
-            <w:tcW w:w="1167" w:type="dxa"/>
+            <w:tcW w:w="1278" w:type="dxa"/>
             <w:tcBorders>
               <w:top w:val="single" w:sz="4" w:space="0" w:color="auto"/>
               <w:left w:val="single" w:sz="4" w:space="0" w:color="auto"/>
@@ -876,11 +884,14 @@
                 <w:b/>
               </w:rPr>
             </w:pPr>
+            <w:r>
+              <w:t>10/05/2012</w:t>
+            </w:r>
           </w:p>
         </w:tc>
         <w:tc>
           <w:tcPr>
-            <w:tcW w:w="2140" w:type="dxa"/>
+            <w:tcW w:w="2115" w:type="dxa"/>
             <w:tcBorders>
               <w:top w:val="single" w:sz="4" w:space="0" w:color="auto"/>
               <w:left w:val="single" w:sz="4" w:space="0" w:color="auto"/>
@@ -894,13 +905,13 @@
               <w:spacing w:after="0" w:line="240" w:lineRule="auto"/>
             </w:pPr>
             <w:r>
-              <w:t>Product introduction, background, literature review</w:t>
+              <w:t>Solution, Product, Main Acceptable Criteria, License, References</w:t>
             </w:r>
           </w:p>
         </w:tc>
         <w:tc>
           <w:tcPr>
-            <w:tcW w:w="3031" w:type="dxa"/>
+            <w:tcW w:w="2982" w:type="dxa"/>
             <w:tcBorders>
               <w:top w:val="single" w:sz="4" w:space="0" w:color="auto"/>
               <w:left w:val="single" w:sz="4" w:space="0" w:color="auto"/>
@@ -914,115 +925,13 @@
               <w:spacing w:after="0" w:line="240" w:lineRule="auto"/>
             </w:pPr>
             <w:r>
-              <w:t>Review + Modify</w:t>
+              <w:t>Create the document</w:t>
             </w:r>
           </w:p>
         </w:tc>
         <w:tc>
           <w:tcPr>
-            <w:tcW w:w="1302" w:type="dxa"/>
-            <w:tcBorders>
-              <w:top w:val="single" w:sz="4" w:space="0" w:color="auto"/>
-              <w:left w:val="single" w:sz="4" w:space="0" w:color="auto"/>
-              <w:bottom w:val="single" w:sz="4" w:space="0" w:color="auto"/>
-              <w:right w:val="single" w:sz="4" w:space="0" w:color="auto"/>
-            </w:tcBorders>
-            <w:shd w:val="clear" w:color="auto" w:fill="auto"/>
-          </w:tcPr>
-          <w:p>
-            <w:pPr>
-              <w:spacing w:after="0" w:line="240" w:lineRule="auto"/>
-            </w:pPr>
-            <w:r>
-              <w:t>GiangLP</w:t>
-            </w:r>
-          </w:p>
-        </w:tc>
-        <w:tc>
-          <w:tcPr>
-            <w:tcW w:w="1936" w:type="dxa"/>
-            <w:tcBorders>
-              <w:top w:val="single" w:sz="4" w:space="0" w:color="auto"/>
-              <w:left w:val="single" w:sz="4" w:space="0" w:color="auto"/>
-              <w:bottom w:val="single" w:sz="4" w:space="0" w:color="auto"/>
-              <w:right w:val="single" w:sz="4" w:space="0" w:color="auto"/>
-            </w:tcBorders>
-            <w:shd w:val="clear" w:color="auto" w:fill="auto"/>
-          </w:tcPr>
-          <w:p>
-            <w:pPr>
-              <w:spacing w:after="0" w:line="240" w:lineRule="auto"/>
-            </w:pPr>
-            <w:r>
-              <w:t>0.2</w:t>
-            </w:r>
-          </w:p>
-        </w:tc>
-      </w:tr>
-      <w:tr>
-        <w:tc>
-          <w:tcPr>
-            <w:tcW w:w="1167" w:type="dxa"/>
-            <w:tcBorders>
-              <w:top w:val="single" w:sz="4" w:space="0" w:color="auto"/>
-              <w:left w:val="single" w:sz="4" w:space="0" w:color="auto"/>
-              <w:bottom w:val="single" w:sz="4" w:space="0" w:color="auto"/>
-              <w:right w:val="single" w:sz="4" w:space="0" w:color="auto"/>
-            </w:tcBorders>
-            <w:shd w:val="clear" w:color="auto" w:fill="auto"/>
-          </w:tcPr>
-          <w:p>
-            <w:pPr>
-              <w:spacing w:after="0" w:line="240" w:lineRule="auto"/>
-              <w:rPr>
-                <w:b/>
-              </w:rPr>
-            </w:pPr>
-          </w:p>
-        </w:tc>
-        <w:tc>
-          <w:tcPr>
-            <w:tcW w:w="2140" w:type="dxa"/>
-            <w:tcBorders>
-              <w:top w:val="single" w:sz="4" w:space="0" w:color="auto"/>
-              <w:left w:val="single" w:sz="4" w:space="0" w:color="auto"/>
-              <w:bottom w:val="single" w:sz="4" w:space="0" w:color="auto"/>
-              <w:right w:val="single" w:sz="4" w:space="0" w:color="auto"/>
-            </w:tcBorders>
-            <w:shd w:val="clear" w:color="auto" w:fill="auto"/>
-          </w:tcPr>
-          <w:p>
-            <w:pPr>
-              <w:spacing w:after="0" w:line="240" w:lineRule="auto"/>
-            </w:pPr>
-            <w:r>
-              <w:t>Products</w:t>
-            </w:r>
-          </w:p>
-        </w:tc>
-        <w:tc>
-          <w:tcPr>
-            <w:tcW w:w="3031" w:type="dxa"/>
-            <w:tcBorders>
-              <w:top w:val="single" w:sz="4" w:space="0" w:color="auto"/>
-              <w:left w:val="single" w:sz="4" w:space="0" w:color="auto"/>
-              <w:bottom w:val="single" w:sz="4" w:space="0" w:color="auto"/>
-              <w:right w:val="single" w:sz="4" w:space="0" w:color="auto"/>
-            </w:tcBorders>
-            <w:shd w:val="clear" w:color="auto" w:fill="auto"/>
-          </w:tcPr>
-          <w:p>
-            <w:pPr>
-              <w:spacing w:after="0" w:line="240" w:lineRule="auto"/>
-            </w:pPr>
-            <w:r>
-              <w:t>Create</w:t>
-            </w:r>
-          </w:p>
-        </w:tc>
-        <w:tc>
-          <w:tcPr>
-            <w:tcW w:w="1302" w:type="dxa"/>
+            <w:tcW w:w="1293" w:type="dxa"/>
             <w:tcBorders>
               <w:top w:val="single" w:sz="4" w:space="0" w:color="auto"/>
               <w:left w:val="single" w:sz="4" w:space="0" w:color="auto"/>
@@ -1037,14 +946,17 @@
             </w:pPr>
             <w:proofErr w:type="spellStart"/>
             <w:r>
-              <w:t>QuanTH</w:t>
+              <w:t>Giang</w:t>
+            </w:r>
+            <w:r>
+              <w:t>PNT</w:t>
             </w:r>
             <w:proofErr w:type="spellEnd"/>
           </w:p>
         </w:tc>
         <w:tc>
           <w:tcPr>
-            <w:tcW w:w="1936" w:type="dxa"/>
+            <w:tcW w:w="1908" w:type="dxa"/>
             <w:tcBorders>
               <w:top w:val="single" w:sz="4" w:space="0" w:color="auto"/>
               <w:left w:val="single" w:sz="4" w:space="0" w:color="auto"/>
@@ -1058,7 +970,10 @@
               <w:spacing w:after="0" w:line="240" w:lineRule="auto"/>
             </w:pPr>
             <w:r>
-              <w:t>0.3</w:t>
+              <w:t>0.</w:t>
+            </w:r>
+            <w:r>
+              <w:t>1</w:t>
             </w:r>
           </w:p>
         </w:tc>
@@ -1066,7 +981,7 @@
       <w:tr>
         <w:tc>
           <w:tcPr>
-            <w:tcW w:w="1167" w:type="dxa"/>
+            <w:tcW w:w="1278" w:type="dxa"/>
             <w:tcBorders>
               <w:top w:val="single" w:sz="4" w:space="0" w:color="auto"/>
               <w:left w:val="single" w:sz="4" w:space="0" w:color="auto"/>
@@ -1082,11 +997,14 @@
                 <w:b/>
               </w:rPr>
             </w:pPr>
+            <w:r>
+              <w:t>11/05/2012</w:t>
+            </w:r>
           </w:p>
         </w:tc>
         <w:tc>
           <w:tcPr>
-            <w:tcW w:w="2140" w:type="dxa"/>
+            <w:tcW w:w="2115" w:type="dxa"/>
             <w:tcBorders>
               <w:top w:val="single" w:sz="4" w:space="0" w:color="auto"/>
               <w:left w:val="single" w:sz="4" w:space="0" w:color="auto"/>
@@ -1100,13 +1018,13 @@
               <w:spacing w:after="0" w:line="240" w:lineRule="auto"/>
             </w:pPr>
             <w:r>
-              <w:t>Our proposal</w:t>
+              <w:t>Overview, Scope, Project Title, Project start date/finish date, Team member, Current System</w:t>
             </w:r>
           </w:p>
         </w:tc>
         <w:tc>
           <w:tcPr>
-            <w:tcW w:w="3031" w:type="dxa"/>
+            <w:tcW w:w="2982" w:type="dxa"/>
             <w:tcBorders>
               <w:top w:val="single" w:sz="4" w:space="0" w:color="auto"/>
               <w:left w:val="single" w:sz="4" w:space="0" w:color="auto"/>
@@ -1120,217 +1038,13 @@
               <w:spacing w:after="0" w:line="240" w:lineRule="auto"/>
             </w:pPr>
             <w:r>
-              <w:t xml:space="preserve">Create </w:t>
+              <w:t>Review + Modify</w:t>
             </w:r>
           </w:p>
         </w:tc>
         <w:tc>
           <w:tcPr>
-            <w:tcW w:w="1302" w:type="dxa"/>
-            <w:tcBorders>
-              <w:top w:val="single" w:sz="4" w:space="0" w:color="auto"/>
-              <w:left w:val="single" w:sz="4" w:space="0" w:color="auto"/>
-              <w:bottom w:val="single" w:sz="4" w:space="0" w:color="auto"/>
-              <w:right w:val="single" w:sz="4" w:space="0" w:color="auto"/>
-            </w:tcBorders>
-            <w:shd w:val="clear" w:color="auto" w:fill="auto"/>
-          </w:tcPr>
-          <w:p>
-            <w:pPr>
-              <w:spacing w:after="0" w:line="240" w:lineRule="auto"/>
-            </w:pPr>
-            <w:r>
-              <w:t>GiangLP</w:t>
-            </w:r>
-          </w:p>
-        </w:tc>
-        <w:tc>
-          <w:tcPr>
-            <w:tcW w:w="1936" w:type="dxa"/>
-            <w:tcBorders>
-              <w:top w:val="single" w:sz="4" w:space="0" w:color="auto"/>
-              <w:left w:val="single" w:sz="4" w:space="0" w:color="auto"/>
-              <w:bottom w:val="single" w:sz="4" w:space="0" w:color="auto"/>
-              <w:right w:val="single" w:sz="4" w:space="0" w:color="auto"/>
-            </w:tcBorders>
-            <w:shd w:val="clear" w:color="auto" w:fill="auto"/>
-          </w:tcPr>
-          <w:p>
-            <w:pPr>
-              <w:spacing w:after="0" w:line="240" w:lineRule="auto"/>
-            </w:pPr>
-            <w:r>
-              <w:t>0.4</w:t>
-            </w:r>
-          </w:p>
-        </w:tc>
-      </w:tr>
-      <w:tr>
-        <w:tc>
-          <w:tcPr>
-            <w:tcW w:w="1167" w:type="dxa"/>
-            <w:tcBorders>
-              <w:top w:val="single" w:sz="4" w:space="0" w:color="auto"/>
-              <w:left w:val="single" w:sz="4" w:space="0" w:color="auto"/>
-              <w:bottom w:val="single" w:sz="4" w:space="0" w:color="auto"/>
-              <w:right w:val="single" w:sz="4" w:space="0" w:color="auto"/>
-            </w:tcBorders>
-            <w:shd w:val="clear" w:color="auto" w:fill="auto"/>
-          </w:tcPr>
-          <w:p>
-            <w:pPr>
-              <w:spacing w:after="0" w:line="240" w:lineRule="auto"/>
-              <w:rPr>
-                <w:b/>
-              </w:rPr>
-            </w:pPr>
-          </w:p>
-        </w:tc>
-        <w:tc>
-          <w:tcPr>
-            <w:tcW w:w="2140" w:type="dxa"/>
-            <w:tcBorders>
-              <w:top w:val="single" w:sz="4" w:space="0" w:color="auto"/>
-              <w:left w:val="single" w:sz="4" w:space="0" w:color="auto"/>
-              <w:bottom w:val="single" w:sz="4" w:space="0" w:color="auto"/>
-              <w:right w:val="single" w:sz="4" w:space="0" w:color="auto"/>
-            </w:tcBorders>
-            <w:shd w:val="clear" w:color="auto" w:fill="auto"/>
-          </w:tcPr>
-          <w:p>
-            <w:pPr>
-              <w:spacing w:after="0" w:line="240" w:lineRule="auto"/>
-            </w:pPr>
-            <w:r>
-              <w:t>Products</w:t>
-            </w:r>
-          </w:p>
-        </w:tc>
-        <w:tc>
-          <w:tcPr>
-            <w:tcW w:w="3031" w:type="dxa"/>
-            <w:tcBorders>
-              <w:top w:val="single" w:sz="4" w:space="0" w:color="auto"/>
-              <w:left w:val="single" w:sz="4" w:space="0" w:color="auto"/>
-              <w:bottom w:val="single" w:sz="4" w:space="0" w:color="auto"/>
-              <w:right w:val="single" w:sz="4" w:space="0" w:color="auto"/>
-            </w:tcBorders>
-            <w:shd w:val="clear" w:color="auto" w:fill="auto"/>
-          </w:tcPr>
-          <w:p>
-            <w:pPr>
-              <w:spacing w:after="0" w:line="240" w:lineRule="auto"/>
-            </w:pPr>
-            <w:r>
-              <w:t>Review</w:t>
-            </w:r>
-          </w:p>
-        </w:tc>
-        <w:tc>
-          <w:tcPr>
-            <w:tcW w:w="1302" w:type="dxa"/>
-            <w:tcBorders>
-              <w:top w:val="single" w:sz="4" w:space="0" w:color="auto"/>
-              <w:left w:val="single" w:sz="4" w:space="0" w:color="auto"/>
-              <w:bottom w:val="single" w:sz="4" w:space="0" w:color="auto"/>
-              <w:right w:val="single" w:sz="4" w:space="0" w:color="auto"/>
-            </w:tcBorders>
-            <w:shd w:val="clear" w:color="auto" w:fill="auto"/>
-          </w:tcPr>
-          <w:p>
-            <w:pPr>
-              <w:spacing w:after="0" w:line="240" w:lineRule="auto"/>
-            </w:pPr>
-            <w:r>
-              <w:t>GiangLP</w:t>
-            </w:r>
-          </w:p>
-        </w:tc>
-        <w:tc>
-          <w:tcPr>
-            <w:tcW w:w="1936" w:type="dxa"/>
-            <w:tcBorders>
-              <w:top w:val="single" w:sz="4" w:space="0" w:color="auto"/>
-              <w:left w:val="single" w:sz="4" w:space="0" w:color="auto"/>
-              <w:bottom w:val="single" w:sz="4" w:space="0" w:color="auto"/>
-              <w:right w:val="single" w:sz="4" w:space="0" w:color="auto"/>
-            </w:tcBorders>
-            <w:shd w:val="clear" w:color="auto" w:fill="auto"/>
-          </w:tcPr>
-          <w:p>
-            <w:pPr>
-              <w:spacing w:after="0" w:line="240" w:lineRule="auto"/>
-            </w:pPr>
-            <w:r>
-              <w:t>0.4</w:t>
-            </w:r>
-          </w:p>
-        </w:tc>
-      </w:tr>
-      <w:tr>
-        <w:tc>
-          <w:tcPr>
-            <w:tcW w:w="1167" w:type="dxa"/>
-            <w:tcBorders>
-              <w:top w:val="single" w:sz="4" w:space="0" w:color="auto"/>
-              <w:left w:val="single" w:sz="4" w:space="0" w:color="auto"/>
-              <w:bottom w:val="single" w:sz="4" w:space="0" w:color="auto"/>
-              <w:right w:val="single" w:sz="4" w:space="0" w:color="auto"/>
-            </w:tcBorders>
-            <w:shd w:val="clear" w:color="auto" w:fill="auto"/>
-          </w:tcPr>
-          <w:p>
-            <w:pPr>
-              <w:spacing w:after="0" w:line="240" w:lineRule="auto"/>
-            </w:pPr>
-            <w:r>
-              <w:t>7/1/2012</w:t>
-            </w:r>
-          </w:p>
-        </w:tc>
-        <w:tc>
-          <w:tcPr>
-            <w:tcW w:w="2140" w:type="dxa"/>
-            <w:tcBorders>
-              <w:top w:val="single" w:sz="4" w:space="0" w:color="auto"/>
-              <w:left w:val="single" w:sz="4" w:space="0" w:color="auto"/>
-              <w:bottom w:val="single" w:sz="4" w:space="0" w:color="auto"/>
-              <w:right w:val="single" w:sz="4" w:space="0" w:color="auto"/>
-            </w:tcBorders>
-            <w:shd w:val="clear" w:color="auto" w:fill="auto"/>
-          </w:tcPr>
-          <w:p>
-            <w:pPr>
-              <w:spacing w:after="0" w:line="240" w:lineRule="auto"/>
-            </w:pPr>
-            <w:r>
-              <w:t>Reference</w:t>
-            </w:r>
-          </w:p>
-        </w:tc>
-        <w:tc>
-          <w:tcPr>
-            <w:tcW w:w="3031" w:type="dxa"/>
-            <w:tcBorders>
-              <w:top w:val="single" w:sz="4" w:space="0" w:color="auto"/>
-              <w:left w:val="single" w:sz="4" w:space="0" w:color="auto"/>
-              <w:bottom w:val="single" w:sz="4" w:space="0" w:color="auto"/>
-              <w:right w:val="single" w:sz="4" w:space="0" w:color="auto"/>
-            </w:tcBorders>
-            <w:shd w:val="clear" w:color="auto" w:fill="auto"/>
-          </w:tcPr>
-          <w:p>
-            <w:pPr>
-              <w:spacing w:after="0" w:line="240" w:lineRule="auto"/>
-            </w:pPr>
-            <w:r>
-              <w:t>Add reference</w:t>
-            </w:r>
-          </w:p>
-        </w:tc>
-        <w:tc>
-          <w:tcPr>
-            <w:tcW w:w="1302" w:type="dxa"/>
+            <w:tcW w:w="1293" w:type="dxa"/>
             <w:tcBorders>
               <w:top w:val="single" w:sz="4" w:space="0" w:color="auto"/>
               <w:left w:val="single" w:sz="4" w:space="0" w:color="auto"/>
@@ -1345,14 +1059,22 @@
             </w:pPr>
             <w:proofErr w:type="spellStart"/>
             <w:r>
-              <w:t>HaiNH</w:t>
+              <w:t>TruongMH</w:t>
+            </w:r>
+            <w:proofErr w:type="spellEnd"/>
+            <w:r>
+              <w:t xml:space="preserve">, </w:t>
+            </w:r>
+            <w:proofErr w:type="spellStart"/>
+            <w:r>
+              <w:t>DuyND</w:t>
             </w:r>
             <w:proofErr w:type="spellEnd"/>
           </w:p>
         </w:tc>
         <w:tc>
           <w:tcPr>
-            <w:tcW w:w="1936" w:type="dxa"/>
+            <w:tcW w:w="1908" w:type="dxa"/>
             <w:tcBorders>
               <w:top w:val="single" w:sz="4" w:space="0" w:color="auto"/>
               <w:left w:val="single" w:sz="4" w:space="0" w:color="auto"/>
@@ -1366,7 +1088,240 @@
               <w:spacing w:after="0" w:line="240" w:lineRule="auto"/>
             </w:pPr>
             <w:r>
-              <w:t>0.5</w:t>
+              <w:t>0.</w:t>
+            </w:r>
+            <w:r>
+              <w:t>2</w:t>
+            </w:r>
+          </w:p>
+        </w:tc>
+      </w:tr>
+      <w:tr>
+        <w:tc>
+          <w:tcPr>
+            <w:tcW w:w="1278" w:type="dxa"/>
+            <w:tcBorders>
+              <w:top w:val="single" w:sz="4" w:space="0" w:color="auto"/>
+              <w:left w:val="single" w:sz="4" w:space="0" w:color="auto"/>
+              <w:bottom w:val="single" w:sz="4" w:space="0" w:color="auto"/>
+              <w:right w:val="single" w:sz="4" w:space="0" w:color="auto"/>
+            </w:tcBorders>
+            <w:shd w:val="clear" w:color="auto" w:fill="auto"/>
+          </w:tcPr>
+          <w:p>
+            <w:pPr>
+              <w:spacing w:after="0" w:line="240" w:lineRule="auto"/>
+              <w:rPr>
+                <w:b/>
+              </w:rPr>
+            </w:pPr>
+            <w:r>
+              <w:t>11/05/2012</w:t>
+            </w:r>
+          </w:p>
+        </w:tc>
+        <w:tc>
+          <w:tcPr>
+            <w:tcW w:w="2115" w:type="dxa"/>
+            <w:tcBorders>
+              <w:top w:val="single" w:sz="4" w:space="0" w:color="auto"/>
+              <w:left w:val="single" w:sz="4" w:space="0" w:color="auto"/>
+              <w:bottom w:val="single" w:sz="4" w:space="0" w:color="auto"/>
+              <w:right w:val="single" w:sz="4" w:space="0" w:color="auto"/>
+            </w:tcBorders>
+            <w:shd w:val="clear" w:color="auto" w:fill="auto"/>
+          </w:tcPr>
+          <w:p>
+            <w:pPr>
+              <w:spacing w:after="0" w:line="240" w:lineRule="auto"/>
+            </w:pPr>
+            <w:r>
+              <w:t>Solution, Product, Main Acceptable Criteria, License, References</w:t>
+            </w:r>
+          </w:p>
+        </w:tc>
+        <w:tc>
+          <w:tcPr>
+            <w:tcW w:w="2982" w:type="dxa"/>
+            <w:tcBorders>
+              <w:top w:val="single" w:sz="4" w:space="0" w:color="auto"/>
+              <w:left w:val="single" w:sz="4" w:space="0" w:color="auto"/>
+              <w:bottom w:val="single" w:sz="4" w:space="0" w:color="auto"/>
+              <w:right w:val="single" w:sz="4" w:space="0" w:color="auto"/>
+            </w:tcBorders>
+            <w:shd w:val="clear" w:color="auto" w:fill="auto"/>
+          </w:tcPr>
+          <w:p>
+            <w:pPr>
+              <w:spacing w:after="0" w:line="240" w:lineRule="auto"/>
+            </w:pPr>
+            <w:r>
+              <w:t>Review + Modify</w:t>
+            </w:r>
+          </w:p>
+        </w:tc>
+        <w:tc>
+          <w:tcPr>
+            <w:tcW w:w="1293" w:type="dxa"/>
+            <w:tcBorders>
+              <w:top w:val="single" w:sz="4" w:space="0" w:color="auto"/>
+              <w:left w:val="single" w:sz="4" w:space="0" w:color="auto"/>
+              <w:bottom w:val="single" w:sz="4" w:space="0" w:color="auto"/>
+              <w:right w:val="single" w:sz="4" w:space="0" w:color="auto"/>
+            </w:tcBorders>
+            <w:shd w:val="clear" w:color="auto" w:fill="auto"/>
+          </w:tcPr>
+          <w:p>
+            <w:pPr>
+              <w:spacing w:after="0" w:line="240" w:lineRule="auto"/>
+            </w:pPr>
+            <w:proofErr w:type="spellStart"/>
+            <w:r>
+              <w:t>HaiTCT</w:t>
+            </w:r>
+            <w:proofErr w:type="spellEnd"/>
+            <w:r>
+              <w:t xml:space="preserve">, </w:t>
+            </w:r>
+            <w:proofErr w:type="spellStart"/>
+            <w:r>
+              <w:t>GiangPNT</w:t>
+            </w:r>
+            <w:proofErr w:type="spellEnd"/>
+          </w:p>
+        </w:tc>
+        <w:tc>
+          <w:tcPr>
+            <w:tcW w:w="1908" w:type="dxa"/>
+            <w:tcBorders>
+              <w:top w:val="single" w:sz="4" w:space="0" w:color="auto"/>
+              <w:left w:val="single" w:sz="4" w:space="0" w:color="auto"/>
+              <w:bottom w:val="single" w:sz="4" w:space="0" w:color="auto"/>
+              <w:right w:val="single" w:sz="4" w:space="0" w:color="auto"/>
+            </w:tcBorders>
+            <w:shd w:val="clear" w:color="auto" w:fill="auto"/>
+          </w:tcPr>
+          <w:p>
+            <w:pPr>
+              <w:spacing w:after="0" w:line="240" w:lineRule="auto"/>
+            </w:pPr>
+            <w:r>
+              <w:t>0.2</w:t>
+            </w:r>
+          </w:p>
+        </w:tc>
+      </w:tr>
+      <w:tr>
+        <w:tc>
+          <w:tcPr>
+            <w:tcW w:w="1278" w:type="dxa"/>
+            <w:tcBorders>
+              <w:top w:val="single" w:sz="4" w:space="0" w:color="auto"/>
+              <w:left w:val="single" w:sz="4" w:space="0" w:color="auto"/>
+              <w:bottom w:val="single" w:sz="4" w:space="0" w:color="auto"/>
+              <w:right w:val="single" w:sz="4" w:space="0" w:color="auto"/>
+            </w:tcBorders>
+            <w:shd w:val="clear" w:color="auto" w:fill="auto"/>
+          </w:tcPr>
+          <w:p>
+            <w:pPr>
+              <w:spacing w:after="0" w:line="240" w:lineRule="auto"/>
+              <w:rPr>
+                <w:b/>
+              </w:rPr>
+            </w:pPr>
+            <w:r>
+              <w:t>16</w:t>
+            </w:r>
+            <w:r>
+              <w:t>/05/2012</w:t>
+            </w:r>
+          </w:p>
+        </w:tc>
+        <w:tc>
+          <w:tcPr>
+            <w:tcW w:w="2115" w:type="dxa"/>
+            <w:tcBorders>
+              <w:top w:val="single" w:sz="4" w:space="0" w:color="auto"/>
+              <w:left w:val="single" w:sz="4" w:space="0" w:color="auto"/>
+              <w:bottom w:val="single" w:sz="4" w:space="0" w:color="auto"/>
+              <w:right w:val="single" w:sz="4" w:space="0" w:color="auto"/>
+            </w:tcBorders>
+            <w:shd w:val="clear" w:color="auto" w:fill="auto"/>
+          </w:tcPr>
+          <w:p>
+            <w:pPr>
+              <w:spacing w:after="0" w:line="240" w:lineRule="auto"/>
+            </w:pPr>
+          </w:p>
+        </w:tc>
+        <w:tc>
+          <w:tcPr>
+            <w:tcW w:w="2982" w:type="dxa"/>
+            <w:tcBorders>
+              <w:top w:val="single" w:sz="4" w:space="0" w:color="auto"/>
+              <w:left w:val="single" w:sz="4" w:space="0" w:color="auto"/>
+              <w:bottom w:val="single" w:sz="4" w:space="0" w:color="auto"/>
+              <w:right w:val="single" w:sz="4" w:space="0" w:color="auto"/>
+            </w:tcBorders>
+            <w:shd w:val="clear" w:color="auto" w:fill="auto"/>
+          </w:tcPr>
+          <w:p>
+            <w:pPr>
+              <w:spacing w:after="0" w:line="240" w:lineRule="auto"/>
+            </w:pPr>
+            <w:r>
+              <w:t>Summarize</w:t>
+            </w:r>
+          </w:p>
+        </w:tc>
+        <w:tc>
+          <w:tcPr>
+            <w:tcW w:w="1293" w:type="dxa"/>
+            <w:tcBorders>
+              <w:top w:val="single" w:sz="4" w:space="0" w:color="auto"/>
+              <w:left w:val="single" w:sz="4" w:space="0" w:color="auto"/>
+              <w:bottom w:val="single" w:sz="4" w:space="0" w:color="auto"/>
+              <w:right w:val="single" w:sz="4" w:space="0" w:color="auto"/>
+            </w:tcBorders>
+            <w:shd w:val="clear" w:color="auto" w:fill="auto"/>
+          </w:tcPr>
+          <w:p>
+            <w:pPr>
+              <w:spacing w:after="0" w:line="240" w:lineRule="auto"/>
+            </w:pPr>
+            <w:proofErr w:type="spellStart"/>
+            <w:r>
+              <w:t>TruongMH</w:t>
+            </w:r>
+            <w:proofErr w:type="spellEnd"/>
+            <w:r>
+              <w:t xml:space="preserve">, </w:t>
+            </w:r>
+            <w:proofErr w:type="spellStart"/>
+            <w:r>
+              <w:t>HaiTCT</w:t>
+            </w:r>
+            <w:proofErr w:type="spellEnd"/>
+          </w:p>
+        </w:tc>
+        <w:tc>
+          <w:tcPr>
+            <w:tcW w:w="1908" w:type="dxa"/>
+            <w:tcBorders>
+              <w:top w:val="single" w:sz="4" w:space="0" w:color="auto"/>
+              <w:left w:val="single" w:sz="4" w:space="0" w:color="auto"/>
+              <w:bottom w:val="single" w:sz="4" w:space="0" w:color="auto"/>
+              <w:right w:val="single" w:sz="4" w:space="0" w:color="auto"/>
+            </w:tcBorders>
+            <w:shd w:val="clear" w:color="auto" w:fill="auto"/>
+          </w:tcPr>
+          <w:p>
+            <w:pPr>
+              <w:spacing w:after="0" w:line="240" w:lineRule="auto"/>
+            </w:pPr>
+            <w:r>
+              <w:t>1.0</w:t>
             </w:r>
           </w:p>
         </w:tc>
@@ -1435,6 +1390,8 @@
           <w:rPr>
             <w:rStyle w:val="Hyperlink"/>
             <w:noProof/>
+            <w:sz w:val="26"/>
+            <w:szCs w:val="26"/>
           </w:rPr>
           <w:t>Introduction</w:t>
         </w:r>
@@ -1450,41 +1407,7 @@
             <w:noProof/>
             <w:webHidden/>
           </w:rPr>
-          <w:fldChar w:fldCharType="begin"/>
-        </w:r>
-        <w:r>
-          <w:rPr>
-            <w:noProof/>
-            <w:webHidden/>
-          </w:rPr>
-          <w:instrText xml:space="preserve"> PAGEREF _Toc313513989 \h </w:instrText>
-        </w:r>
-        <w:r>
-          <w:rPr>
-            <w:noProof/>
-            <w:webHidden/>
-          </w:rPr>
-        </w:r>
-        <w:r>
-          <w:rPr>
-            <w:noProof/>
-            <w:webHidden/>
-          </w:rPr>
-          <w:fldChar w:fldCharType="separate"/>
-        </w:r>
-        <w:r>
-          <w:rPr>
-            <w:noProof/>
-            <w:webHidden/>
-          </w:rPr>
-          <w:t>4</w:t>
-        </w:r>
-        <w:r>
-          <w:rPr>
-            <w:noProof/>
-            <w:webHidden/>
-          </w:rPr>
-          <w:fldChar w:fldCharType="end"/>
+          <w:t>2</w:t>
         </w:r>
       </w:hyperlink>
     </w:p>
@@ -1498,14 +1421,18 @@
         <w:rPr>
           <w:rFonts w:eastAsia="ＭＳ 明朝"/>
           <w:noProof/>
+          <w:sz w:val="24"/>
+          <w:szCs w:val="24"/>
           <w:lang w:eastAsia="ja-JP"/>
         </w:rPr>
       </w:pPr>
-      <w:hyperlink w:anchor="_Toc313513990" w:history="1">
+      <w:hyperlink w:anchor="_Overview" w:history="1">
         <w:r>
           <w:rPr>
             <w:rStyle w:val="Hyperlink"/>
             <w:noProof/>
+            <w:sz w:val="24"/>
+            <w:szCs w:val="24"/>
           </w:rPr>
           <w:t>1.</w:t>
         </w:r>
@@ -1513,6 +1440,8 @@
           <w:rPr>
             <w:rFonts w:eastAsia="ＭＳ 明朝"/>
             <w:noProof/>
+            <w:sz w:val="24"/>
+            <w:szCs w:val="24"/>
             <w:lang w:eastAsia="ja-JP"/>
           </w:rPr>
           <w:tab/>
@@ -1521,27 +1450,17 @@
           <w:rPr>
             <w:rStyle w:val="Hyperlink"/>
             <w:noProof/>
+            <w:sz w:val="24"/>
+            <w:szCs w:val="24"/>
           </w:rPr>
-          <w:t>Ov</w:t>
-        </w:r>
-        <w:r>
-          <w:rPr>
-            <w:rStyle w:val="Hyperlink"/>
-            <w:noProof/>
-          </w:rPr>
-          <w:t>e</w:t>
-        </w:r>
-        <w:r>
-          <w:rPr>
-            <w:rStyle w:val="Hyperlink"/>
-            <w:noProof/>
-          </w:rPr>
-          <w:t>rview</w:t>
+          <w:t>Overview</w:t>
         </w:r>
         <w:r>
           <w:rPr>
             <w:noProof/>
             <w:webHidden/>
+            <w:sz w:val="24"/>
+            <w:szCs w:val="24"/>
           </w:rPr>
           <w:tab/>
         </w:r>
@@ -1549,42 +1468,10 @@
           <w:rPr>
             <w:noProof/>
             <w:webHidden/>
+            <w:sz w:val="24"/>
+            <w:szCs w:val="24"/>
           </w:rPr>
-          <w:fldChar w:fldCharType="begin"/>
-        </w:r>
-        <w:r>
-          <w:rPr>
-            <w:noProof/>
-            <w:webHidden/>
-          </w:rPr>
-          <w:instrText xml:space="preserve"> PAGEREF _Toc313513990 \h </w:instrText>
-        </w:r>
-        <w:r>
-          <w:rPr>
-            <w:noProof/>
-            <w:webHidden/>
-          </w:rPr>
-        </w:r>
-        <w:r>
-          <w:rPr>
-            <w:noProof/>
-            <w:webHidden/>
-          </w:rPr>
-          <w:fldChar w:fldCharType="separate"/>
-        </w:r>
-        <w:r>
-          <w:rPr>
-            <w:noProof/>
-            <w:webHidden/>
-          </w:rPr>
-          <w:t>4</w:t>
-        </w:r>
-        <w:r>
-          <w:rPr>
-            <w:noProof/>
-            <w:webHidden/>
-          </w:rPr>
-          <w:fldChar w:fldCharType="end"/>
+          <w:t>2</w:t>
         </w:r>
       </w:hyperlink>
     </w:p>
@@ -1598,14 +1485,18 @@
         <w:rPr>
           <w:rFonts w:eastAsia="ＭＳ 明朝"/>
           <w:noProof/>
+          <w:sz w:val="24"/>
+          <w:szCs w:val="24"/>
           <w:lang w:eastAsia="ja-JP"/>
         </w:rPr>
       </w:pPr>
-      <w:hyperlink w:anchor="_Toc313513991" w:history="1">
+      <w:hyperlink w:anchor="_Scope" w:history="1">
         <w:r>
           <w:rPr>
             <w:rStyle w:val="Hyperlink"/>
             <w:noProof/>
+            <w:sz w:val="24"/>
+            <w:szCs w:val="24"/>
           </w:rPr>
           <w:t>2.</w:t>
         </w:r>
@@ -1613,6 +1504,8 @@
           <w:rPr>
             <w:rFonts w:eastAsia="ＭＳ 明朝"/>
             <w:noProof/>
+            <w:sz w:val="24"/>
+            <w:szCs w:val="24"/>
             <w:lang w:eastAsia="ja-JP"/>
           </w:rPr>
           <w:tab/>
@@ -1621,6 +1514,8 @@
           <w:rPr>
             <w:rStyle w:val="Hyperlink"/>
             <w:noProof/>
+            <w:sz w:val="24"/>
+            <w:szCs w:val="24"/>
           </w:rPr>
           <w:t>Scope</w:t>
         </w:r>
@@ -1628,6 +1523,8 @@
           <w:rPr>
             <w:noProof/>
             <w:webHidden/>
+            <w:sz w:val="24"/>
+            <w:szCs w:val="24"/>
           </w:rPr>
           <w:tab/>
         </w:r>
@@ -1635,42 +1532,10 @@
           <w:rPr>
             <w:noProof/>
             <w:webHidden/>
+            <w:sz w:val="24"/>
+            <w:szCs w:val="24"/>
           </w:rPr>
-          <w:fldChar w:fldCharType="begin"/>
-        </w:r>
-        <w:r>
-          <w:rPr>
-            <w:noProof/>
-            <w:webHidden/>
-          </w:rPr>
-          <w:instrText xml:space="preserve"> PAGEREF _Toc313513991 \h </w:instrText>
-        </w:r>
-        <w:r>
-          <w:rPr>
-            <w:noProof/>
-            <w:webHidden/>
-          </w:rPr>
-        </w:r>
-        <w:r>
-          <w:rPr>
-            <w:noProof/>
-            <w:webHidden/>
-          </w:rPr>
-          <w:fldChar w:fldCharType="separate"/>
-        </w:r>
-        <w:r>
-          <w:rPr>
-            <w:noProof/>
-            <w:webHidden/>
-          </w:rPr>
-          <w:t>4</w:t>
-        </w:r>
-        <w:r>
-          <w:rPr>
-            <w:noProof/>
-            <w:webHidden/>
-          </w:rPr>
-          <w:fldChar w:fldCharType="end"/>
+          <w:t>2</w:t>
         </w:r>
       </w:hyperlink>
     </w:p>
@@ -1684,14 +1549,18 @@
         <w:rPr>
           <w:rFonts w:eastAsia="ＭＳ 明朝"/>
           <w:noProof/>
+          <w:sz w:val="24"/>
+          <w:szCs w:val="24"/>
           <w:lang w:eastAsia="ja-JP"/>
         </w:rPr>
       </w:pPr>
-      <w:hyperlink w:anchor="_Toc313513992" w:history="1">
+      <w:hyperlink w:anchor="_Project_Title" w:history="1">
         <w:r>
           <w:rPr>
             <w:rStyle w:val="Hyperlink"/>
             <w:noProof/>
+            <w:sz w:val="24"/>
+            <w:szCs w:val="24"/>
           </w:rPr>
           <w:t>3.</w:t>
         </w:r>
@@ -1699,6 +1568,8 @@
           <w:rPr>
             <w:rFonts w:eastAsia="ＭＳ 明朝"/>
             <w:noProof/>
+            <w:sz w:val="24"/>
+            <w:szCs w:val="24"/>
             <w:lang w:eastAsia="ja-JP"/>
           </w:rPr>
           <w:tab/>
@@ -1707,6 +1578,8 @@
           <w:rPr>
             <w:rStyle w:val="Hyperlink"/>
             <w:noProof/>
+            <w:sz w:val="24"/>
+            <w:szCs w:val="24"/>
           </w:rPr>
           <w:t>Project Title</w:t>
         </w:r>
@@ -1714,6 +1587,8 @@
           <w:rPr>
             <w:noProof/>
             <w:webHidden/>
+            <w:sz w:val="24"/>
+            <w:szCs w:val="24"/>
           </w:rPr>
           <w:tab/>
         </w:r>
@@ -1721,42 +1596,10 @@
           <w:rPr>
             <w:noProof/>
             <w:webHidden/>
+            <w:sz w:val="24"/>
+            <w:szCs w:val="24"/>
           </w:rPr>
-          <w:fldChar w:fldCharType="begin"/>
-        </w:r>
-        <w:r>
-          <w:rPr>
-            <w:noProof/>
-            <w:webHidden/>
-          </w:rPr>
-          <w:instrText xml:space="preserve"> PAGEREF _Toc313513992 \h </w:instrText>
-        </w:r>
-        <w:r>
-          <w:rPr>
-            <w:noProof/>
-            <w:webHidden/>
-          </w:rPr>
-        </w:r>
-        <w:r>
-          <w:rPr>
-            <w:noProof/>
-            <w:webHidden/>
-          </w:rPr>
-          <w:fldChar w:fldCharType="separate"/>
-        </w:r>
-        <w:r>
-          <w:rPr>
-            <w:noProof/>
-            <w:webHidden/>
-          </w:rPr>
-          <w:t>4</w:t>
-        </w:r>
-        <w:r>
-          <w:rPr>
-            <w:noProof/>
-            <w:webHidden/>
-          </w:rPr>
-          <w:fldChar w:fldCharType="end"/>
+          <w:t>2</w:t>
         </w:r>
       </w:hyperlink>
     </w:p>
@@ -1770,14 +1613,18 @@
         <w:rPr>
           <w:rFonts w:eastAsia="ＭＳ 明朝"/>
           <w:noProof/>
+          <w:sz w:val="24"/>
+          <w:szCs w:val="24"/>
           <w:lang w:eastAsia="ja-JP"/>
         </w:rPr>
       </w:pPr>
-      <w:hyperlink w:anchor="_Toc313513993" w:history="1">
+      <w:hyperlink w:anchor="_Project_start_date/finish" w:history="1">
         <w:r>
           <w:rPr>
             <w:rStyle w:val="Hyperlink"/>
             <w:noProof/>
+            <w:sz w:val="24"/>
+            <w:szCs w:val="24"/>
           </w:rPr>
           <w:t>4.</w:t>
         </w:r>
@@ -1785,6 +1632,8 @@
           <w:rPr>
             <w:rFonts w:eastAsia="ＭＳ 明朝"/>
             <w:noProof/>
+            <w:sz w:val="24"/>
+            <w:szCs w:val="24"/>
             <w:lang w:eastAsia="ja-JP"/>
           </w:rPr>
           <w:tab/>
@@ -1795,28 +1644,14 @@
             <w:sz w:val="24"/>
             <w:szCs w:val="24"/>
           </w:rPr>
-          <w:t>Pro</w:t>
-        </w:r>
-        <w:r>
-          <w:rPr>
-            <w:rFonts w:ascii="Times New Roman" w:hAnsi="Times New Roman"/>
-            <w:sz w:val="24"/>
-            <w:szCs w:val="24"/>
-          </w:rPr>
-          <w:t>j</w:t>
-        </w:r>
-        <w:r>
-          <w:rPr>
-            <w:rFonts w:ascii="Times New Roman" w:hAnsi="Times New Roman"/>
-            <w:sz w:val="24"/>
-            <w:szCs w:val="24"/>
-          </w:rPr>
-          <w:t>ect start date/finish date</w:t>
+          <w:t>Project start date/finish date</w:t>
         </w:r>
         <w:r>
           <w:rPr>
             <w:noProof/>
             <w:webHidden/>
+            <w:sz w:val="24"/>
+            <w:szCs w:val="24"/>
           </w:rPr>
           <w:tab/>
         </w:r>
@@ -1824,42 +1659,10 @@
           <w:rPr>
             <w:noProof/>
             <w:webHidden/>
+            <w:sz w:val="24"/>
+            <w:szCs w:val="24"/>
           </w:rPr>
-          <w:fldChar w:fldCharType="begin"/>
-        </w:r>
-        <w:r>
-          <w:rPr>
-            <w:noProof/>
-            <w:webHidden/>
-          </w:rPr>
-          <w:instrText xml:space="preserve"> PAGEREF _Toc313513993 \h </w:instrText>
-        </w:r>
-        <w:r>
-          <w:rPr>
-            <w:noProof/>
-            <w:webHidden/>
-          </w:rPr>
-        </w:r>
-        <w:r>
-          <w:rPr>
-            <w:noProof/>
-            <w:webHidden/>
-          </w:rPr>
-          <w:fldChar w:fldCharType="separate"/>
-        </w:r>
-        <w:r>
-          <w:rPr>
-            <w:noProof/>
-            <w:webHidden/>
-          </w:rPr>
-          <w:t>5</w:t>
-        </w:r>
-        <w:r>
-          <w:rPr>
-            <w:noProof/>
-            <w:webHidden/>
-          </w:rPr>
-          <w:fldChar w:fldCharType="end"/>
+          <w:t>2</w:t>
         </w:r>
       </w:hyperlink>
     </w:p>
@@ -1873,14 +1676,18 @@
         <w:rPr>
           <w:rFonts w:eastAsia="ＭＳ 明朝"/>
           <w:noProof/>
+          <w:sz w:val="24"/>
+          <w:szCs w:val="24"/>
           <w:lang w:eastAsia="ja-JP"/>
         </w:rPr>
       </w:pPr>
-      <w:hyperlink w:anchor="_Toc313513997" w:history="1">
+      <w:hyperlink w:anchor="_Team_member_(Role" w:history="1">
         <w:r>
           <w:rPr>
             <w:rStyle w:val="Hyperlink"/>
             <w:noProof/>
+            <w:sz w:val="24"/>
+            <w:szCs w:val="24"/>
           </w:rPr>
           <w:t>5.</w:t>
         </w:r>
@@ -1888,6 +1695,8 @@
           <w:rPr>
             <w:rFonts w:eastAsia="ＭＳ 明朝"/>
             <w:noProof/>
+            <w:sz w:val="24"/>
+            <w:szCs w:val="24"/>
             <w:lang w:eastAsia="ja-JP"/>
           </w:rPr>
           <w:tab/>
@@ -1898,39 +1707,7 @@
             <w:sz w:val="24"/>
             <w:szCs w:val="24"/>
           </w:rPr>
-          <w:t>Tea</w:t>
-        </w:r>
-        <w:r>
-          <w:rPr>
-            <w:rFonts w:ascii="Times New Roman" w:hAnsi="Times New Roman"/>
-            <w:sz w:val="24"/>
-            <w:szCs w:val="24"/>
-          </w:rPr>
-          <w:t>m</w:t>
-        </w:r>
-        <w:r>
-          <w:rPr>
-            <w:rFonts w:ascii="Times New Roman" w:hAnsi="Times New Roman"/>
-            <w:sz w:val="24"/>
-            <w:szCs w:val="24"/>
-          </w:rPr>
-          <w:t xml:space="preserve"> member (Role and Re</w:t>
-        </w:r>
-        <w:r>
-          <w:rPr>
-            <w:rFonts w:ascii="Times New Roman" w:hAnsi="Times New Roman"/>
-            <w:sz w:val="24"/>
-            <w:szCs w:val="24"/>
-          </w:rPr>
-          <w:t>s</w:t>
-        </w:r>
-        <w:r>
-          <w:rPr>
-            <w:rFonts w:ascii="Times New Roman" w:hAnsi="Times New Roman"/>
-            <w:sz w:val="24"/>
-            <w:szCs w:val="24"/>
-          </w:rPr>
-          <w:t>ponsibility)</w:t>
+          <w:t>Team member (Role and Responsibility)</w:t>
         </w:r>
         <w:r>
           <w:rPr>
@@ -1944,42 +1721,10 @@
           <w:rPr>
             <w:noProof/>
             <w:webHidden/>
+            <w:sz w:val="24"/>
+            <w:szCs w:val="24"/>
           </w:rPr>
-          <w:fldChar w:fldCharType="begin"/>
-        </w:r>
-        <w:r>
-          <w:rPr>
-            <w:noProof/>
-            <w:webHidden/>
-          </w:rPr>
-          <w:instrText xml:space="preserve"> PAGEREF _Toc313513997 \h </w:instrText>
-        </w:r>
-        <w:r>
-          <w:rPr>
-            <w:noProof/>
-            <w:webHidden/>
-          </w:rPr>
-        </w:r>
-        <w:r>
-          <w:rPr>
-            <w:noProof/>
-            <w:webHidden/>
-          </w:rPr>
-          <w:fldChar w:fldCharType="separate"/>
-        </w:r>
-        <w:r>
-          <w:rPr>
-            <w:noProof/>
-            <w:webHidden/>
-          </w:rPr>
-          <w:t>5</w:t>
-        </w:r>
-        <w:r>
-          <w:rPr>
-            <w:noProof/>
-            <w:webHidden/>
-          </w:rPr>
-          <w:fldChar w:fldCharType="end"/>
+          <w:t>3</w:t>
         </w:r>
       </w:hyperlink>
     </w:p>
@@ -1993,14 +1738,18 @@
         <w:rPr>
           <w:rFonts w:eastAsia="ＭＳ 明朝"/>
           <w:noProof/>
+          <w:sz w:val="24"/>
+          <w:szCs w:val="24"/>
           <w:lang w:eastAsia="ja-JP"/>
         </w:rPr>
       </w:pPr>
-      <w:hyperlink w:anchor="_Toc313513998" w:history="1">
+      <w:hyperlink w:anchor="_Current_System_(Limit)" w:history="1">
         <w:r>
           <w:rPr>
             <w:rStyle w:val="Hyperlink"/>
             <w:noProof/>
+            <w:sz w:val="24"/>
+            <w:szCs w:val="24"/>
           </w:rPr>
           <w:t>6.</w:t>
         </w:r>
@@ -2008,6 +1757,8 @@
           <w:rPr>
             <w:rFonts w:eastAsia="ＭＳ 明朝"/>
             <w:noProof/>
+            <w:sz w:val="24"/>
+            <w:szCs w:val="24"/>
             <w:lang w:eastAsia="ja-JP"/>
           </w:rPr>
           <w:tab/>
@@ -2024,6 +1775,8 @@
           <w:rPr>
             <w:noProof/>
             <w:webHidden/>
+            <w:sz w:val="24"/>
+            <w:szCs w:val="24"/>
           </w:rPr>
           <w:tab/>
         </w:r>
@@ -2031,42 +1784,10 @@
           <w:rPr>
             <w:noProof/>
             <w:webHidden/>
+            <w:sz w:val="24"/>
+            <w:szCs w:val="24"/>
           </w:rPr>
-          <w:fldChar w:fldCharType="begin"/>
-        </w:r>
-        <w:r>
-          <w:rPr>
-            <w:noProof/>
-            <w:webHidden/>
-          </w:rPr>
-          <w:instrText xml:space="preserve"> PAGEREF _Toc313513998 \h </w:instrText>
-        </w:r>
-        <w:r>
-          <w:rPr>
-            <w:noProof/>
-            <w:webHidden/>
-          </w:rPr>
-        </w:r>
-        <w:r>
-          <w:rPr>
-            <w:noProof/>
-            <w:webHidden/>
-          </w:rPr>
-          <w:fldChar w:fldCharType="separate"/>
-        </w:r>
-        <w:r>
-          <w:rPr>
-            <w:noProof/>
-            <w:webHidden/>
-          </w:rPr>
-          <w:t>6</w:t>
-        </w:r>
-        <w:r>
-          <w:rPr>
-            <w:noProof/>
-            <w:webHidden/>
-          </w:rPr>
-          <w:fldChar w:fldCharType="end"/>
+          <w:t>3</w:t>
         </w:r>
       </w:hyperlink>
     </w:p>
@@ -2080,14 +1801,18 @@
         <w:rPr>
           <w:rFonts w:eastAsia="ＭＳ 明朝"/>
           <w:noProof/>
+          <w:sz w:val="24"/>
+          <w:szCs w:val="24"/>
           <w:lang w:eastAsia="ja-JP"/>
         </w:rPr>
       </w:pPr>
-      <w:hyperlink w:anchor="_Toc313513999" w:history="1">
+      <w:hyperlink w:anchor="_Solution" w:history="1">
         <w:r>
           <w:rPr>
             <w:rStyle w:val="Hyperlink"/>
             <w:noProof/>
+            <w:sz w:val="24"/>
+            <w:szCs w:val="24"/>
           </w:rPr>
           <w:t>7.</w:t>
         </w:r>
@@ -2095,14 +1820,16 @@
           <w:rPr>
             <w:rFonts w:eastAsia="ＭＳ 明朝"/>
             <w:noProof/>
+            <w:sz w:val="24"/>
+            <w:szCs w:val="24"/>
             <w:lang w:eastAsia="ja-JP"/>
           </w:rPr>
           <w:tab/>
         </w:r>
         <w:r>
           <w:rPr>
-            <w:sz w:val="28"/>
-            <w:szCs w:val="28"/>
+            <w:sz w:val="24"/>
+            <w:szCs w:val="24"/>
           </w:rPr>
           <w:t>Solution</w:t>
         </w:r>
@@ -2110,6 +1837,8 @@
           <w:rPr>
             <w:noProof/>
             <w:webHidden/>
+            <w:sz w:val="24"/>
+            <w:szCs w:val="24"/>
           </w:rPr>
           <w:tab/>
         </w:r>
@@ -2117,42 +1846,10 @@
           <w:rPr>
             <w:noProof/>
             <w:webHidden/>
+            <w:sz w:val="24"/>
+            <w:szCs w:val="24"/>
           </w:rPr>
-          <w:fldChar w:fldCharType="begin"/>
-        </w:r>
-        <w:r>
-          <w:rPr>
-            <w:noProof/>
-            <w:webHidden/>
-          </w:rPr>
-          <w:instrText xml:space="preserve"> PAGEREF _Toc313513999 \h </w:instrText>
-        </w:r>
-        <w:r>
-          <w:rPr>
-            <w:noProof/>
-            <w:webHidden/>
-          </w:rPr>
-        </w:r>
-        <w:r>
-          <w:rPr>
-            <w:noProof/>
-            <w:webHidden/>
-          </w:rPr>
-          <w:fldChar w:fldCharType="separate"/>
-        </w:r>
-        <w:r>
-          <w:rPr>
-            <w:noProof/>
-            <w:webHidden/>
-          </w:rPr>
-          <w:t>6</w:t>
-        </w:r>
-        <w:r>
-          <w:rPr>
-            <w:noProof/>
-            <w:webHidden/>
-          </w:rPr>
-          <w:fldChar w:fldCharType="end"/>
+          <w:t>3</w:t>
         </w:r>
       </w:hyperlink>
     </w:p>
@@ -2165,13 +1862,17 @@
         </w:tabs>
         <w:rPr>
           <w:noProof/>
-        </w:rPr>
-      </w:pPr>
-      <w:hyperlink w:anchor="_Toc313514000" w:history="1">
+          <w:sz w:val="24"/>
+          <w:szCs w:val="24"/>
+        </w:rPr>
+      </w:pPr>
+      <w:hyperlink w:anchor="_Product" w:history="1">
         <w:r>
           <w:rPr>
             <w:rStyle w:val="Hyperlink"/>
             <w:noProof/>
+            <w:sz w:val="24"/>
+            <w:szCs w:val="24"/>
           </w:rPr>
           <w:t>8.</w:t>
         </w:r>
@@ -2179,6 +1880,8 @@
           <w:rPr>
             <w:rFonts w:eastAsia="ＭＳ 明朝"/>
             <w:noProof/>
+            <w:sz w:val="24"/>
+            <w:szCs w:val="24"/>
             <w:lang w:eastAsia="ja-JP"/>
           </w:rPr>
           <w:tab/>
@@ -2187,6 +1890,8 @@
           <w:rPr>
             <w:rStyle w:val="Hyperlink"/>
             <w:noProof/>
+            <w:sz w:val="24"/>
+            <w:szCs w:val="24"/>
           </w:rPr>
           <w:t>Product</w:t>
         </w:r>
@@ -2194,6 +1899,8 @@
           <w:rPr>
             <w:noProof/>
             <w:webHidden/>
+            <w:sz w:val="24"/>
+            <w:szCs w:val="24"/>
           </w:rPr>
           <w:tab/>
         </w:r>
@@ -2201,42 +1908,10 @@
           <w:rPr>
             <w:noProof/>
             <w:webHidden/>
+            <w:sz w:val="24"/>
+            <w:szCs w:val="24"/>
           </w:rPr>
-          <w:fldChar w:fldCharType="begin"/>
-        </w:r>
-        <w:r>
-          <w:rPr>
-            <w:noProof/>
-            <w:webHidden/>
-          </w:rPr>
-          <w:instrText xml:space="preserve"> PAGEREF _Toc313514000 \h </w:instrText>
-        </w:r>
-        <w:r>
-          <w:rPr>
-            <w:noProof/>
-            <w:webHidden/>
-          </w:rPr>
-        </w:r>
-        <w:r>
-          <w:rPr>
-            <w:noProof/>
-            <w:webHidden/>
-          </w:rPr>
-          <w:fldChar w:fldCharType="separate"/>
-        </w:r>
-        <w:r>
-          <w:rPr>
-            <w:noProof/>
-            <w:webHidden/>
-          </w:rPr>
-          <w:t>7</w:t>
-        </w:r>
-        <w:r>
-          <w:rPr>
-            <w:noProof/>
-            <w:webHidden/>
-          </w:rPr>
-          <w:fldChar w:fldCharType="end"/>
+          <w:t>4</w:t>
         </w:r>
       </w:hyperlink>
     </w:p>
@@ -2249,27 +1924,26 @@
         </w:tabs>
         <w:rPr>
           <w:noProof/>
-        </w:rPr>
-      </w:pPr>
-      <w:hyperlink w:anchor="_Toc313514000" w:history="1">
+          <w:sz w:val="24"/>
+          <w:szCs w:val="24"/>
+        </w:rPr>
+      </w:pPr>
+      <w:hyperlink w:anchor="_Main_Acceptable_Criteria" w:history="1">
         <w:r>
           <w:rPr>
             <w:rStyle w:val="Hyperlink"/>
             <w:noProof/>
+            <w:sz w:val="24"/>
+            <w:szCs w:val="24"/>
           </w:rPr>
-          <w:t>9</w:t>
-        </w:r>
-        <w:r>
-          <w:rPr>
-            <w:rStyle w:val="Hyperlink"/>
-            <w:noProof/>
-          </w:rPr>
-          <w:t>.</w:t>
+          <w:t>9.</w:t>
         </w:r>
         <w:r>
           <w:rPr>
             <w:rFonts w:eastAsia="ＭＳ 明朝"/>
             <w:noProof/>
+            <w:sz w:val="24"/>
+            <w:szCs w:val="24"/>
             <w:lang w:eastAsia="ja-JP"/>
           </w:rPr>
           <w:tab/>
@@ -2278,6 +1952,8 @@
           <w:rPr>
             <w:rStyle w:val="Hyperlink"/>
             <w:noProof/>
+            <w:sz w:val="24"/>
+            <w:szCs w:val="24"/>
           </w:rPr>
           <w:t>Main Acceptable Criteria</w:t>
         </w:r>
@@ -2285,6 +1961,8 @@
           <w:rPr>
             <w:noProof/>
             <w:webHidden/>
+            <w:sz w:val="24"/>
+            <w:szCs w:val="24"/>
           </w:rPr>
           <w:tab/>
         </w:r>
@@ -2292,42 +1970,10 @@
           <w:rPr>
             <w:noProof/>
             <w:webHidden/>
+            <w:sz w:val="24"/>
+            <w:szCs w:val="24"/>
           </w:rPr>
-          <w:fldChar w:fldCharType="begin"/>
-        </w:r>
-        <w:r>
-          <w:rPr>
-            <w:noProof/>
-            <w:webHidden/>
-          </w:rPr>
-          <w:instrText xml:space="preserve"> PAGEREF _Toc313514000 \h </w:instrText>
-        </w:r>
-        <w:r>
-          <w:rPr>
-            <w:noProof/>
-            <w:webHidden/>
-          </w:rPr>
-        </w:r>
-        <w:r>
-          <w:rPr>
-            <w:noProof/>
-            <w:webHidden/>
-          </w:rPr>
-          <w:fldChar w:fldCharType="separate"/>
-        </w:r>
-        <w:r>
-          <w:rPr>
-            <w:noProof/>
-            <w:webHidden/>
-          </w:rPr>
-          <w:t>7</w:t>
-        </w:r>
-        <w:r>
-          <w:rPr>
-            <w:noProof/>
-            <w:webHidden/>
-          </w:rPr>
-          <w:fldChar w:fldCharType="end"/>
+          <w:t>5</w:t>
         </w:r>
       </w:hyperlink>
     </w:p>
@@ -2340,27 +1986,26 @@
         </w:tabs>
         <w:rPr>
           <w:noProof/>
-        </w:rPr>
-      </w:pPr>
-      <w:hyperlink w:anchor="_Toc313514000" w:history="1">
+          <w:sz w:val="24"/>
+          <w:szCs w:val="24"/>
+        </w:rPr>
+      </w:pPr>
+      <w:hyperlink w:anchor="_License" w:history="1">
         <w:r>
           <w:rPr>
             <w:rStyle w:val="Hyperlink"/>
             <w:noProof/>
+            <w:sz w:val="24"/>
+            <w:szCs w:val="24"/>
           </w:rPr>
-          <w:t>10</w:t>
-        </w:r>
-        <w:r>
-          <w:rPr>
-            <w:rStyle w:val="Hyperlink"/>
-            <w:noProof/>
-          </w:rPr>
-          <w:t>.</w:t>
+          <w:t>10.</w:t>
         </w:r>
         <w:r>
           <w:rPr>
             <w:rFonts w:eastAsia="ＭＳ 明朝"/>
             <w:noProof/>
+            <w:sz w:val="24"/>
+            <w:szCs w:val="24"/>
             <w:lang w:eastAsia="ja-JP"/>
           </w:rPr>
           <w:tab/>
@@ -2369,6 +2014,8 @@
           <w:rPr>
             <w:rStyle w:val="Hyperlink"/>
             <w:noProof/>
+            <w:sz w:val="24"/>
+            <w:szCs w:val="24"/>
           </w:rPr>
           <w:t>License</w:t>
         </w:r>
@@ -2376,6 +2023,8 @@
           <w:rPr>
             <w:noProof/>
             <w:webHidden/>
+            <w:sz w:val="24"/>
+            <w:szCs w:val="24"/>
           </w:rPr>
           <w:tab/>
         </w:r>
@@ -2383,42 +2032,10 @@
           <w:rPr>
             <w:noProof/>
             <w:webHidden/>
+            <w:sz w:val="24"/>
+            <w:szCs w:val="24"/>
           </w:rPr>
-          <w:fldChar w:fldCharType="begin"/>
-        </w:r>
-        <w:r>
-          <w:rPr>
-            <w:noProof/>
-            <w:webHidden/>
-          </w:rPr>
-          <w:instrText xml:space="preserve"> PAGEREF _Toc313514000 \h </w:instrText>
-        </w:r>
-        <w:r>
-          <w:rPr>
-            <w:noProof/>
-            <w:webHidden/>
-          </w:rPr>
-        </w:r>
-        <w:r>
-          <w:rPr>
-            <w:noProof/>
-            <w:webHidden/>
-          </w:rPr>
-          <w:fldChar w:fldCharType="separate"/>
-        </w:r>
-        <w:r>
-          <w:rPr>
-            <w:noProof/>
-            <w:webHidden/>
-          </w:rPr>
-          <w:t>7</w:t>
-        </w:r>
-        <w:r>
-          <w:rPr>
-            <w:noProof/>
-            <w:webHidden/>
-          </w:rPr>
-          <w:fldChar w:fldCharType="end"/>
+          <w:t>5</w:t>
         </w:r>
       </w:hyperlink>
     </w:p>
@@ -2436,7 +2053,7 @@
           <w:lang w:eastAsia="ja-JP"/>
         </w:rPr>
       </w:pPr>
-      <w:hyperlink w:anchor="_Toc313514001" w:history="1">
+      <w:hyperlink w:anchor="_References" w:history="1">
         <w:r>
           <w:rPr>
             <w:rStyle w:val="Hyperlink"/>
@@ -2456,8 +2073,28 @@
           <w:rPr>
             <w:rStyle w:val="Hyperlink"/>
             <w:noProof/>
+            <w:sz w:val="26"/>
+            <w:szCs w:val="26"/>
           </w:rPr>
-          <w:t>References</w:t>
+          <w:t>Referen</w:t>
+        </w:r>
+        <w:r>
+          <w:rPr>
+            <w:rStyle w:val="Hyperlink"/>
+            <w:noProof/>
+            <w:sz w:val="26"/>
+            <w:szCs w:val="26"/>
+          </w:rPr>
+          <w:t>c</w:t>
+        </w:r>
+        <w:r>
+          <w:rPr>
+            <w:rStyle w:val="Hyperlink"/>
+            <w:noProof/>
+            <w:sz w:val="26"/>
+            <w:szCs w:val="26"/>
+          </w:rPr>
+          <w:t>es</w:t>
         </w:r>
         <w:r>
           <w:rPr>
@@ -2471,41 +2108,7 @@
             <w:noProof/>
             <w:webHidden/>
           </w:rPr>
-          <w:fldChar w:fldCharType="begin"/>
-        </w:r>
-        <w:r>
-          <w:rPr>
-            <w:noProof/>
-            <w:webHidden/>
-          </w:rPr>
-          <w:instrText xml:space="preserve"> PAGEREF _Toc313514001 \h </w:instrText>
-        </w:r>
-        <w:r>
-          <w:rPr>
-            <w:noProof/>
-            <w:webHidden/>
-          </w:rPr>
-        </w:r>
-        <w:r>
-          <w:rPr>
-            <w:noProof/>
-            <w:webHidden/>
-          </w:rPr>
-          <w:fldChar w:fldCharType="separate"/>
-        </w:r>
-        <w:r>
-          <w:rPr>
-            <w:noProof/>
-            <w:webHidden/>
-          </w:rPr>
-          <w:t>7</w:t>
-        </w:r>
-        <w:r>
-          <w:rPr>
-            <w:noProof/>
-            <w:webHidden/>
-          </w:rPr>
-          <w:fldChar w:fldCharType="end"/>
+          <w:t>5</w:t>
         </w:r>
       </w:hyperlink>
     </w:p>
@@ -2551,8 +2154,27 @@
           <w:numId w:val="6"/>
         </w:numPr>
       </w:pPr>
+      <w:bookmarkStart w:id="3" w:name="_Overview"/>
+      <w:bookmarkStart w:id="4" w:name="Overview"/>
+      <w:bookmarkEnd w:id="3"/>
       <w:r>
         <w:t>Overview</w:t>
+      </w:r>
+      <w:bookmarkEnd w:id="4"/>
+      <w:r>
+        <w:fldChar w:fldCharType="begin"/>
+      </w:r>
+      <w:r>
+        <w:instrText xml:space="preserve"> XE "</w:instrText>
+      </w:r>
+      <w:r>
+        <w:instrText>Overview</w:instrText>
+      </w:r>
+      <w:r>
+        <w:instrText xml:space="preserve">" </w:instrText>
+      </w:r>
+      <w:r>
+        <w:fldChar w:fldCharType="end"/>
       </w:r>
     </w:p>
     <w:p>
@@ -2798,6 +2420,8 @@
           <w:numId w:val="6"/>
         </w:numPr>
       </w:pPr>
+      <w:bookmarkStart w:id="5" w:name="_Scope"/>
+      <w:bookmarkEnd w:id="5"/>
       <w:r>
         <w:t>Scope</w:t>
       </w:r>
@@ -2839,6 +2463,8 @@
           <w:numId w:val="6"/>
         </w:numPr>
       </w:pPr>
+      <w:bookmarkStart w:id="6" w:name="_Project_Title"/>
+      <w:bookmarkEnd w:id="6"/>
       <w:r>
         <w:t>Project Title</w:t>
       </w:r>
@@ -2912,21 +2538,20 @@
           <w:numId w:val="6"/>
         </w:numPr>
       </w:pPr>
-      <w:bookmarkStart w:id="3" w:name="_Toc313368063"/>
-      <w:bookmarkStart w:id="4" w:name="_Toc313513993"/>
-      <w:bookmarkStart w:id="5" w:name="_Toc313391045"/>
+      <w:bookmarkStart w:id="7" w:name="_Toc313368063"/>
+      <w:bookmarkStart w:id="8" w:name="_Toc313513993"/>
+      <w:bookmarkStart w:id="9" w:name="_Toc313391045"/>
+      <w:bookmarkStart w:id="10" w:name="_Project_start_date/finish"/>
+      <w:bookmarkEnd w:id="10"/>
       <w:r>
         <w:rPr>
           <w:rFonts w:ascii="Times New Roman" w:hAnsi="Times New Roman"/>
         </w:rPr>
         <w:t>Project start date/finish date</w:t>
       </w:r>
-      <w:r>
-        <w:t xml:space="preserve"> </w:t>
-      </w:r>
-      <w:bookmarkEnd w:id="3"/>
-      <w:bookmarkEnd w:id="4"/>
-      <w:bookmarkEnd w:id="5"/>
+      <w:bookmarkEnd w:id="7"/>
+      <w:bookmarkEnd w:id="8"/>
+      <w:bookmarkEnd w:id="9"/>
     </w:p>
     <w:p/>
     <w:p>
@@ -2984,6 +2609,8 @@
           <w:numId w:val="6"/>
         </w:numPr>
       </w:pPr>
+      <w:bookmarkStart w:id="11" w:name="_Team_member_(Role"/>
+      <w:bookmarkEnd w:id="11"/>
       <w:r>
         <w:lastRenderedPageBreak/>
         <w:t>Team member (Role and Responsibility)</w:t>
@@ -2997,7 +2624,7 @@
       <w:tblPr>
         <w:tblStyle w:val="TableGrid"/>
         <w:tblW w:w="0" w:type="auto"/>
-        <w:tblLook w:val="04A0" w:firstRow="1" w:lastRow="0" w:firstColumn="1" w:lastColumn="0" w:noHBand="0" w:noVBand="1"/>
+        <w:tblLook w:val="04A0"/>
       </w:tblPr>
       <w:tblGrid>
         <w:gridCol w:w="3192"/>
@@ -3092,43 +2719,7 @@
                 <w:sz w:val="24"/>
                 <w:szCs w:val="24"/>
               </w:rPr>
-              <w:t>Lê</w:t>
-            </w:r>
-            <w:proofErr w:type="spellEnd"/>
-            <w:r>
-              <w:rPr>
-                <w:rFonts w:ascii="Times New Roman" w:hAnsi="Times New Roman"/>
-                <w:sz w:val="24"/>
-                <w:szCs w:val="24"/>
-              </w:rPr>
-              <w:t xml:space="preserve"> </w:t>
-            </w:r>
-            <w:proofErr w:type="spellStart"/>
-            <w:r>
-              <w:rPr>
-                <w:rFonts w:ascii="Times New Roman" w:hAnsi="Times New Roman"/>
-                <w:sz w:val="24"/>
-                <w:szCs w:val="24"/>
-              </w:rPr>
-              <w:t>Ngọc</w:t>
-            </w:r>
-            <w:proofErr w:type="spellEnd"/>
-            <w:r>
-              <w:rPr>
-                <w:rFonts w:ascii="Times New Roman" w:hAnsi="Times New Roman"/>
-                <w:sz w:val="24"/>
-                <w:szCs w:val="24"/>
-              </w:rPr>
-              <w:t xml:space="preserve"> </w:t>
-            </w:r>
-            <w:proofErr w:type="spellStart"/>
-            <w:r>
-              <w:rPr>
-                <w:rFonts w:ascii="Times New Roman" w:hAnsi="Times New Roman"/>
-                <w:sz w:val="24"/>
-                <w:szCs w:val="24"/>
-              </w:rPr>
-              <w:t>Thạch</w:t>
+              <w:t>LêNgọcThạch</w:t>
             </w:r>
             <w:proofErr w:type="spellEnd"/>
           </w:p>
@@ -3198,7 +2789,7 @@
                 <w:sz w:val="24"/>
                 <w:szCs w:val="24"/>
               </w:rPr>
-              <w:t>Ngô</w:t>
+              <w:t>NgôĐức</w:t>
             </w:r>
             <w:proofErr w:type="spellEnd"/>
             <w:r>
@@ -3216,17 +2807,9 @@
                 <w:sz w:val="24"/>
                 <w:szCs w:val="24"/>
               </w:rPr>
-              <w:t>Đức</w:t>
+              <w:t>Duy</w:t>
             </w:r>
             <w:proofErr w:type="spellEnd"/>
-            <w:r>
-              <w:rPr>
-                <w:rFonts w:ascii="Times New Roman" w:hAnsi="Times New Roman"/>
-                <w:sz w:val="24"/>
-                <w:szCs w:val="24"/>
-              </w:rPr>
-              <w:t xml:space="preserve"> Duy</w:t>
-            </w:r>
           </w:p>
         </w:tc>
         <w:tc>
@@ -3310,43 +2893,7 @@
                 <w:sz w:val="24"/>
                 <w:szCs w:val="24"/>
               </w:rPr>
-              <w:t>Mạnh</w:t>
-            </w:r>
-            <w:proofErr w:type="spellEnd"/>
-            <w:r>
-              <w:rPr>
-                <w:rFonts w:ascii="Times New Roman" w:hAnsi="Times New Roman"/>
-                <w:sz w:val="24"/>
-                <w:szCs w:val="24"/>
-              </w:rPr>
-              <w:t xml:space="preserve"> </w:t>
-            </w:r>
-            <w:proofErr w:type="spellStart"/>
-            <w:r>
-              <w:rPr>
-                <w:rFonts w:ascii="Times New Roman" w:hAnsi="Times New Roman"/>
-                <w:sz w:val="24"/>
-                <w:szCs w:val="24"/>
-              </w:rPr>
-              <w:t>Hoàng</w:t>
-            </w:r>
-            <w:proofErr w:type="spellEnd"/>
-            <w:r>
-              <w:rPr>
-                <w:rFonts w:ascii="Times New Roman" w:hAnsi="Times New Roman"/>
-                <w:sz w:val="24"/>
-                <w:szCs w:val="24"/>
-              </w:rPr>
-              <w:t xml:space="preserve"> </w:t>
-            </w:r>
-            <w:proofErr w:type="spellStart"/>
-            <w:r>
-              <w:rPr>
-                <w:rFonts w:ascii="Times New Roman" w:hAnsi="Times New Roman"/>
-                <w:sz w:val="24"/>
-                <w:szCs w:val="24"/>
-              </w:rPr>
-              <w:t>Trương</w:t>
+              <w:t>MạnhHoàngTrương</w:t>
             </w:r>
             <w:proofErr w:type="spellEnd"/>
           </w:p>
@@ -3416,7 +2963,7 @@
                 <w:sz w:val="24"/>
                 <w:szCs w:val="24"/>
               </w:rPr>
-              <w:t>Phạm</w:t>
+              <w:t>PhạmNguyễnTrường</w:t>
             </w:r>
             <w:proofErr w:type="spellEnd"/>
             <w:r>
@@ -3434,35 +2981,9 @@
                 <w:sz w:val="24"/>
                 <w:szCs w:val="24"/>
               </w:rPr>
-              <w:t>Nguyễn</w:t>
+              <w:t>Giang</w:t>
             </w:r>
             <w:proofErr w:type="spellEnd"/>
-            <w:r>
-              <w:rPr>
-                <w:rFonts w:ascii="Times New Roman" w:hAnsi="Times New Roman"/>
-                <w:sz w:val="24"/>
-                <w:szCs w:val="24"/>
-              </w:rPr>
-              <w:t xml:space="preserve"> </w:t>
-            </w:r>
-            <w:proofErr w:type="spellStart"/>
-            <w:r>
-              <w:rPr>
-                <w:rFonts w:ascii="Times New Roman" w:hAnsi="Times New Roman"/>
-                <w:sz w:val="24"/>
-                <w:szCs w:val="24"/>
-              </w:rPr>
-              <w:t>Trường</w:t>
-            </w:r>
-            <w:proofErr w:type="spellEnd"/>
-            <w:r>
-              <w:rPr>
-                <w:rFonts w:ascii="Times New Roman" w:hAnsi="Times New Roman"/>
-                <w:sz w:val="24"/>
-                <w:szCs w:val="24"/>
-              </w:rPr>
-              <w:t xml:space="preserve"> Giang</w:t>
-            </w:r>
           </w:p>
         </w:tc>
         <w:tc>
@@ -3530,7 +3051,7 @@
                 <w:sz w:val="24"/>
                 <w:szCs w:val="24"/>
               </w:rPr>
-              <w:t>Tô</w:t>
+              <w:t>TôCông</w:t>
             </w:r>
             <w:proofErr w:type="spellEnd"/>
             <w:r>
@@ -3548,7 +3069,7 @@
                 <w:sz w:val="24"/>
                 <w:szCs w:val="24"/>
               </w:rPr>
-              <w:t>Công</w:t>
+              <w:t>Thanh</w:t>
             </w:r>
             <w:proofErr w:type="spellEnd"/>
             <w:r>
@@ -3557,7 +3078,7 @@
                 <w:sz w:val="24"/>
                 <w:szCs w:val="24"/>
               </w:rPr>
-              <w:t xml:space="preserve"> Thanh </w:t>
+              <w:t xml:space="preserve"> </w:t>
             </w:r>
             <w:proofErr w:type="spellStart"/>
             <w:r>
@@ -3637,6 +3158,8 @@
           <w:numId w:val="6"/>
         </w:numPr>
       </w:pPr>
+      <w:bookmarkStart w:id="12" w:name="_Current_System_(Limit)"/>
+      <w:bookmarkEnd w:id="12"/>
       <w:r>
         <w:t>Current System (Limit)</w:t>
       </w:r>
@@ -3649,9 +3172,9 @@
           <w:szCs w:val="24"/>
         </w:rPr>
       </w:pPr>
-      <w:bookmarkStart w:id="6" w:name="_Toc313368069"/>
-      <w:bookmarkStart w:id="7" w:name="_Toc313513999"/>
-      <w:bookmarkStart w:id="8" w:name="_Toc313391051"/>
+      <w:bookmarkStart w:id="13" w:name="_Toc313368069"/>
+      <w:bookmarkStart w:id="14" w:name="_Toc313513999"/>
+      <w:bookmarkStart w:id="15" w:name="_Toc313391051"/>
       <w:r>
         <w:rPr>
           <w:rFonts w:ascii="Times New Roman" w:hAnsi="Times New Roman"/>
@@ -3861,6 +3384,8 @@
           <w:numId w:val="6"/>
         </w:numPr>
       </w:pPr>
+      <w:bookmarkStart w:id="16" w:name="_Solution"/>
+      <w:bookmarkEnd w:id="16"/>
       <w:r>
         <w:rPr>
           <w:sz w:val="28"/>
@@ -3868,19 +3393,19 @@
         </w:rPr>
         <w:t>Solution</w:t>
       </w:r>
-      <w:bookmarkEnd w:id="6"/>
-      <w:bookmarkEnd w:id="7"/>
-      <w:bookmarkEnd w:id="8"/>
-    </w:p>
-    <w:p>
-      <w:pPr>
-        <w:rPr>
-          <w:rFonts w:ascii="Times New Roman" w:hAnsi="Times New Roman"/>
-          <w:sz w:val="24"/>
-          <w:szCs w:val="24"/>
-        </w:rPr>
-      </w:pPr>
-      <w:bookmarkStart w:id="9" w:name="_Toc313514000"/>
+      <w:bookmarkEnd w:id="13"/>
+      <w:bookmarkEnd w:id="14"/>
+      <w:bookmarkEnd w:id="15"/>
+    </w:p>
+    <w:p>
+      <w:pPr>
+        <w:rPr>
+          <w:rFonts w:ascii="Times New Roman" w:hAnsi="Times New Roman"/>
+          <w:sz w:val="24"/>
+          <w:szCs w:val="24"/>
+        </w:rPr>
+      </w:pPr>
+      <w:bookmarkStart w:id="17" w:name="_Toc313514000"/>
       <w:r>
         <w:rPr>
           <w:rFonts w:ascii="Times New Roman" w:hAnsi="Times New Roman"/>
@@ -4007,6 +3532,15 @@
     </w:p>
     <w:p>
       <w:pPr>
+        <w:ind w:firstLine="720"/>
+        <w:rPr>
+          <w:sz w:val="28"/>
+          <w:szCs w:val="28"/>
+        </w:rPr>
+      </w:pPr>
+    </w:p>
+    <w:p>
+      <w:pPr>
         <w:pStyle w:val="Heading2"/>
         <w:numPr>
           <w:ilvl w:val="0"/>
@@ -4017,6 +3551,8 @@
           <w:szCs w:val="28"/>
         </w:rPr>
       </w:pPr>
+      <w:bookmarkStart w:id="18" w:name="_Product"/>
+      <w:bookmarkEnd w:id="18"/>
       <w:r>
         <w:rPr>
           <w:b w:val="0"/>
@@ -4024,6 +3560,7 @@
           <w:sz w:val="28"/>
           <w:szCs w:val="28"/>
         </w:rPr>
+        <w:lastRenderedPageBreak/>
         <w:t>P</w:t>
       </w:r>
       <w:r>
@@ -4033,7 +3570,7 @@
         </w:rPr>
         <w:t xml:space="preserve">roduct </w:t>
       </w:r>
-      <w:bookmarkEnd w:id="9"/>
+      <w:bookmarkEnd w:id="17"/>
     </w:p>
     <w:p>
       <w:pPr>
@@ -4042,9 +3579,9 @@
           <w:szCs w:val="28"/>
         </w:rPr>
       </w:pPr>
-      <w:bookmarkStart w:id="10" w:name="_Toc313368070"/>
-      <w:bookmarkStart w:id="11" w:name="_Toc313514001"/>
-      <w:bookmarkStart w:id="12" w:name="_Toc313391052"/>
+      <w:bookmarkStart w:id="19" w:name="_Toc313368070"/>
+      <w:bookmarkStart w:id="20" w:name="_Toc313514001"/>
+      <w:bookmarkStart w:id="21" w:name="_Toc313391052"/>
       <w:r>
         <w:rPr>
           <w:sz w:val="28"/>
@@ -4081,7 +3618,6 @@
           <w:sz w:val="28"/>
           <w:szCs w:val="28"/>
         </w:rPr>
-        <w:lastRenderedPageBreak/>
         <w:t>Dashboard</w:t>
       </w:r>
       <w:r>
@@ -4156,39 +3692,7 @@
           <w:sz w:val="28"/>
           <w:szCs w:val="28"/>
         </w:rPr>
-        <w:t>Allow users import Microsoft Project file (*.</w:t>
-      </w:r>
-      <w:proofErr w:type="spellStart"/>
-      <w:r>
-        <w:rPr>
-          <w:sz w:val="28"/>
-          <w:szCs w:val="28"/>
-        </w:rPr>
-        <w:t>mpp</w:t>
-      </w:r>
-      <w:proofErr w:type="spellEnd"/>
-      <w:r>
-        <w:rPr>
-          <w:sz w:val="28"/>
-          <w:szCs w:val="28"/>
-        </w:rPr>
-        <w:t>) into OOPMS and in the future, users also can edit and export *.</w:t>
-      </w:r>
-      <w:proofErr w:type="spellStart"/>
-      <w:r>
-        <w:rPr>
-          <w:sz w:val="28"/>
-          <w:szCs w:val="28"/>
-        </w:rPr>
-        <w:t>mpp</w:t>
-      </w:r>
-      <w:proofErr w:type="spellEnd"/>
-      <w:r>
-        <w:rPr>
-          <w:sz w:val="28"/>
-          <w:szCs w:val="28"/>
-        </w:rPr>
-        <w:t xml:space="preserve"> files at OOPMS;</w:t>
+        <w:t>Allow users import Microsoft Project file (*.mpp) into OOPMS and in the future, users also can edit and export *.mpp files at OOPMS;</w:t>
       </w:r>
     </w:p>
     <w:p>
@@ -4262,23 +3766,7 @@
           <w:sz w:val="28"/>
           <w:szCs w:val="28"/>
         </w:rPr>
-        <w:t>Project</w:t>
-      </w:r>
-      <w:r>
-        <w:rPr>
-          <w:sz w:val="28"/>
-          <w:szCs w:val="28"/>
-        </w:rPr>
-        <w:t xml:space="preserve"> </w:t>
-      </w:r>
-      <w:r>
-        <w:rPr>
-          <w:b/>
-          <w:bCs/>
-          <w:sz w:val="28"/>
-          <w:szCs w:val="28"/>
-        </w:rPr>
-        <w:t>View</w:t>
+        <w:t>ProjectView</w:t>
       </w:r>
       <w:r>
         <w:rPr>
@@ -4384,25 +3872,7 @@
           <w:sz w:val="28"/>
           <w:szCs w:val="28"/>
         </w:rPr>
-        <w:t>: include list of requirements (</w:t>
-      </w:r>
-      <w:bookmarkStart w:id="13" w:name="OLE_LINK1"/>
-      <w:bookmarkStart w:id="14" w:name="OLE_LINK2"/>
-      <w:r>
-        <w:rPr>
-          <w:sz w:val="28"/>
-          <w:szCs w:val="28"/>
-        </w:rPr>
-        <w:t>function</w:t>
-      </w:r>
-      <w:bookmarkEnd w:id="13"/>
-      <w:bookmarkEnd w:id="14"/>
-      <w:r>
-        <w:rPr>
-          <w:sz w:val="28"/>
-          <w:szCs w:val="28"/>
-        </w:rPr>
-        <w:t>, non-function). Allow users to keep track status of those requirements</w:t>
+        <w:t>: include list of requirements (function, non-function). Allow users to keep track status of those requirements</w:t>
       </w:r>
     </w:p>
     <w:p>
@@ -4454,13 +3924,6 @@
         <w:rPr>
           <w:sz w:val="28"/>
           <w:szCs w:val="28"/>
-        </w:rPr>
-        <w:t xml:space="preserve"> </w:t>
-      </w:r>
-      <w:r>
-        <w:rPr>
-          <w:sz w:val="28"/>
-          <w:szCs w:val="28"/>
           <w:u w:val="single"/>
         </w:rPr>
         <w:t>Benefit</w:t>
@@ -4554,6 +4017,8 @@
           <w:numId w:val="10"/>
         </w:numPr>
       </w:pPr>
+      <w:bookmarkStart w:id="22" w:name="_Main_Acceptable_Criteria"/>
+      <w:bookmarkEnd w:id="22"/>
       <w:r>
         <w:lastRenderedPageBreak/>
         <w:t>Main Acceptable Criteria</w:t>
@@ -4705,14 +4170,6 @@
           <w:szCs w:val="24"/>
         </w:rPr>
       </w:pPr>
-      <w:r>
-        <w:rPr>
-          <w:rFonts w:ascii="Times New Roman" w:hAnsi="Times New Roman"/>
-          <w:sz w:val="24"/>
-          <w:szCs w:val="24"/>
-        </w:rPr>
-        <w:t xml:space="preserve"> </w:t>
-      </w:r>
       <w:proofErr w:type="gramStart"/>
       <w:r>
         <w:rPr>
@@ -4808,6 +4265,8 @@
           <w:numId w:val="10"/>
         </w:numPr>
       </w:pPr>
+      <w:bookmarkStart w:id="23" w:name="_License"/>
+      <w:bookmarkEnd w:id="23"/>
       <w:r>
         <w:t>License</w:t>
       </w:r>
@@ -4844,12 +4303,14 @@
           <w:numId w:val="1"/>
         </w:numPr>
       </w:pPr>
+      <w:bookmarkStart w:id="24" w:name="_References"/>
+      <w:bookmarkEnd w:id="24"/>
       <w:r>
         <w:t>References</w:t>
       </w:r>
-      <w:bookmarkEnd w:id="10"/>
-      <w:bookmarkEnd w:id="11"/>
-      <w:bookmarkEnd w:id="12"/>
+      <w:bookmarkEnd w:id="19"/>
+      <w:bookmarkEnd w:id="20"/>
+      <w:bookmarkEnd w:id="21"/>
     </w:p>
     <w:p>
       <w:pPr>
@@ -4860,8 +4321,8 @@
       <w:r>
         <w:t>Wikipedia.org</w:t>
       </w:r>
-      <w:bookmarkStart w:id="15" w:name="_GoBack"/>
-      <w:bookmarkEnd w:id="15"/>
+      <w:bookmarkStart w:id="25" w:name="_GoBack"/>
+      <w:bookmarkEnd w:id="25"/>
     </w:p>
     <w:p/>
     <w:p/>
@@ -4876,7 +4337,7 @@
 </file>
 
 <file path=word/numbering.xml><?xml version="1.0" encoding="utf-8"?>
-<w:numbering xmlns:wpc="http://schemas.microsoft.com/office/word/2010/wordprocessingCanvas" xmlns:mc="http://schemas.openxmlformats.org/markup-compatibility/2006" xmlns:o="urn:schemas-microsoft-com:office:office" xmlns:r="http://schemas.openxmlformats.org/officeDocument/2006/relationships" xmlns:m="http://schemas.openxmlformats.org/officeDocument/2006/math" xmlns:v="urn:schemas-microsoft-com:vml" xmlns:wp14="http://schemas.microsoft.com/office/word/2010/wordprocessingDrawing" xmlns:wp="http://schemas.openxmlformats.org/drawingml/2006/wordprocessingDrawing" xmlns:w10="urn:schemas-microsoft-com:office:word" xmlns:w="http://schemas.openxmlformats.org/wordprocessingml/2006/main" xmlns:w14="http://schemas.microsoft.com/office/word/2010/wordml" xmlns:wpg="http://schemas.microsoft.com/office/word/2010/wordprocessingGroup" xmlns:wpi="http://schemas.microsoft.com/office/word/2010/wordprocessingInk" xmlns:wne="http://schemas.microsoft.com/office/word/2006/wordml" xmlns:wps="http://schemas.microsoft.com/office/word/2010/wordprocessingShape" mc:Ignorable="w14 wp14">
+<w:numbering xmlns:ve="http://schemas.openxmlformats.org/markup-compatibility/2006" xmlns:o="urn:schemas-microsoft-com:office:office" xmlns:r="http://schemas.openxmlformats.org/officeDocument/2006/relationships" xmlns:m="http://schemas.openxmlformats.org/officeDocument/2006/math" xmlns:v="urn:schemas-microsoft-com:vml" xmlns:wp="http://schemas.openxmlformats.org/drawingml/2006/wordprocessingDrawing" xmlns:w10="urn:schemas-microsoft-com:office:word" xmlns:w="http://schemas.openxmlformats.org/wordprocessingml/2006/main" xmlns:wne="http://schemas.microsoft.com/office/word/2006/wordml">
   <w:abstractNum w:abstractNumId="0">
     <w:nsid w:val="067B3C5D"/>
     <w:multiLevelType w:val="hybridMultilevel"/>
@@ -5994,7 +5455,7 @@
 </file>
 
 <file path=word/styles.xml><?xml version="1.0" encoding="utf-8"?>
-<w:styles xmlns:mc="http://schemas.openxmlformats.org/markup-compatibility/2006" xmlns:r="http://schemas.openxmlformats.org/officeDocument/2006/relationships" xmlns:w="http://schemas.openxmlformats.org/wordprocessingml/2006/main" xmlns:w14="http://schemas.microsoft.com/office/word/2010/wordml" mc:Ignorable="w14">
+<w:styles xmlns:r="http://schemas.openxmlformats.org/officeDocument/2006/relationships" xmlns:w="http://schemas.openxmlformats.org/wordprocessingml/2006/main">
   <w:docDefaults>
     <w:rPrDefault>
       <w:rPr>
@@ -6239,6 +5700,7 @@
     <w:uiPriority w:val="99"/>
     <w:semiHidden/>
     <w:unhideWhenUsed/>
+    <w:qFormat/>
     <w:tblPr>
       <w:tblInd w:w="0" w:type="dxa"/>
       <w:tblCellMar>
@@ -7505,7 +6967,7 @@
 </file>
 
 <file path=customXml/itemProps1.xml><?xml version="1.0" encoding="utf-8"?>
-<ds:datastoreItem xmlns:ds="http://schemas.openxmlformats.org/officeDocument/2006/customXml" ds:itemID="{6D0F032C-8677-4E85-91C1-B8D5A049B367}">
+<ds:datastoreItem xmlns:ds="http://schemas.openxmlformats.org/officeDocument/2006/customXml" ds:itemID="{0AC3562A-B87F-4379-9A88-72A773418C51}">
   <ds:schemaRefs>
     <ds:schemaRef ds:uri="http://schemas.openxmlformats.org/officeDocument/2006/bibliography"/>
   </ds:schemaRefs>
@@ -7513,6 +6975,118 @@
 </file>
 
 <file path=customXml/itemProps10.xml><?xml version="1.0" encoding="utf-8"?>
+<ds:datastoreItem xmlns:ds="http://schemas.openxmlformats.org/officeDocument/2006/customXml" ds:itemID="{C7038283-74D2-49D0-804C-D09C57308544}">
+  <ds:schemaRefs>
+    <ds:schemaRef ds:uri="http://schemas.openxmlformats.org/officeDocument/2006/bibliography"/>
+  </ds:schemaRefs>
+</ds:datastoreItem>
+</file>
+
+<file path=customXml/itemProps11.xml><?xml version="1.0" encoding="utf-8"?>
+<ds:datastoreItem xmlns:ds="http://schemas.openxmlformats.org/officeDocument/2006/customXml" ds:itemID="{FAF3E902-4BCB-486E-A14D-770954A48490}">
+  <ds:schemaRefs>
+    <ds:schemaRef ds:uri="http://schemas.openxmlformats.org/officeDocument/2006/bibliography"/>
+  </ds:schemaRefs>
+</ds:datastoreItem>
+</file>
+
+<file path=customXml/itemProps12.xml><?xml version="1.0" encoding="utf-8"?>
+<ds:datastoreItem xmlns:ds="http://schemas.openxmlformats.org/officeDocument/2006/customXml" ds:itemID="{FBAB0696-29F2-4DCA-9221-E37F9E44ECDD}">
+  <ds:schemaRefs>
+    <ds:schemaRef ds:uri="http://schemas.openxmlformats.org/officeDocument/2006/bibliography"/>
+  </ds:schemaRefs>
+</ds:datastoreItem>
+</file>
+
+<file path=customXml/itemProps13.xml><?xml version="1.0" encoding="utf-8"?>
+<ds:datastoreItem xmlns:ds="http://schemas.openxmlformats.org/officeDocument/2006/customXml" ds:itemID="{4504AB40-C8C8-4B38-92FB-5EE1E7C05DA2}">
+  <ds:schemaRefs>
+    <ds:schemaRef ds:uri="http://schemas.openxmlformats.org/officeDocument/2006/bibliography"/>
+  </ds:schemaRefs>
+</ds:datastoreItem>
+</file>
+
+<file path=customXml/itemProps14.xml><?xml version="1.0" encoding="utf-8"?>
+<ds:datastoreItem xmlns:ds="http://schemas.openxmlformats.org/officeDocument/2006/customXml" ds:itemID="{5D2C0C8A-B2D6-4DBA-8B45-E0E44663C4FF}">
+  <ds:schemaRefs>
+    <ds:schemaRef ds:uri="http://schemas.openxmlformats.org/officeDocument/2006/bibliography"/>
+  </ds:schemaRefs>
+</ds:datastoreItem>
+</file>
+
+<file path=customXml/itemProps15.xml><?xml version="1.0" encoding="utf-8"?>
+<ds:datastoreItem xmlns:ds="http://schemas.openxmlformats.org/officeDocument/2006/customXml" ds:itemID="{50AB77C0-2BFB-4C02-BF0D-215E9CE710F8}">
+  <ds:schemaRefs>
+    <ds:schemaRef ds:uri="http://schemas.openxmlformats.org/officeDocument/2006/bibliography"/>
+  </ds:schemaRefs>
+</ds:datastoreItem>
+</file>
+
+<file path=customXml/itemProps16.xml><?xml version="1.0" encoding="utf-8"?>
+<ds:datastoreItem xmlns:ds="http://schemas.openxmlformats.org/officeDocument/2006/customXml" ds:itemID="{F32B9F80-4A30-470E-8BBF-0FCD7E271A4B}">
+  <ds:schemaRefs>
+    <ds:schemaRef ds:uri="http://schemas.openxmlformats.org/officeDocument/2006/bibliography"/>
+  </ds:schemaRefs>
+</ds:datastoreItem>
+</file>
+
+<file path=customXml/itemProps17.xml><?xml version="1.0" encoding="utf-8"?>
+<ds:datastoreItem xmlns:ds="http://schemas.openxmlformats.org/officeDocument/2006/customXml" ds:itemID="{091DD149-61E4-4A5A-A07E-E38DE32F08CD}">
+  <ds:schemaRefs>
+    <ds:schemaRef ds:uri="http://schemas.openxmlformats.org/officeDocument/2006/bibliography"/>
+  </ds:schemaRefs>
+</ds:datastoreItem>
+</file>
+
+<file path=customXml/itemProps18.xml><?xml version="1.0" encoding="utf-8"?>
+<ds:datastoreItem xmlns:ds="http://schemas.openxmlformats.org/officeDocument/2006/customXml" ds:itemID="{F454C0FC-DBCC-48DC-AA45-88D34EDDBADF}">
+  <ds:schemaRefs>
+    <ds:schemaRef ds:uri="http://schemas.openxmlformats.org/officeDocument/2006/bibliography"/>
+  </ds:schemaRefs>
+</ds:datastoreItem>
+</file>
+
+<file path=customXml/itemProps19.xml><?xml version="1.0" encoding="utf-8"?>
+<ds:datastoreItem xmlns:ds="http://schemas.openxmlformats.org/officeDocument/2006/customXml" ds:itemID="{576234A8-C4B5-47B1-A1B9-0829EC15A18F}">
+  <ds:schemaRefs>
+    <ds:schemaRef ds:uri="http://schemas.openxmlformats.org/officeDocument/2006/bibliography"/>
+  </ds:schemaRefs>
+</ds:datastoreItem>
+</file>
+
+<file path=customXml/itemProps2.xml><?xml version="1.0" encoding="utf-8"?>
+<ds:datastoreItem xmlns:ds="http://schemas.openxmlformats.org/officeDocument/2006/customXml" ds:itemID="{0086C189-B194-4874-8C7F-CCD61CCBA23A}">
+  <ds:schemaRefs>
+    <ds:schemaRef ds:uri="http://schemas.openxmlformats.org/officeDocument/2006/bibliography"/>
+  </ds:schemaRefs>
+</ds:datastoreItem>
+</file>
+
+<file path=customXml/itemProps20.xml><?xml version="1.0" encoding="utf-8"?>
+<ds:datastoreItem xmlns:ds="http://schemas.openxmlformats.org/officeDocument/2006/customXml" ds:itemID="{FADCBC4B-D41D-46A2-B755-17B9D43321C9}">
+  <ds:schemaRefs>
+    <ds:schemaRef ds:uri="http://schemas.openxmlformats.org/officeDocument/2006/bibliography"/>
+  </ds:schemaRefs>
+</ds:datastoreItem>
+</file>
+
+<file path=customXml/itemProps3.xml><?xml version="1.0" encoding="utf-8"?>
+<ds:datastoreItem xmlns:ds="http://schemas.openxmlformats.org/officeDocument/2006/customXml" ds:itemID="{91B6A148-F5C0-40C1-B148-F1155D619727}">
+  <ds:schemaRefs>
+    <ds:schemaRef ds:uri="http://schemas.openxmlformats.org/officeDocument/2006/bibliography"/>
+  </ds:schemaRefs>
+</ds:datastoreItem>
+</file>
+
+<file path=customXml/itemProps4.xml><?xml version="1.0" encoding="utf-8"?>
+<ds:datastoreItem xmlns:ds="http://schemas.openxmlformats.org/officeDocument/2006/customXml" ds:itemID="{868A66B5-1B34-44AD-9D18-EDDDB2C803A6}">
+  <ds:schemaRefs>
+    <ds:schemaRef ds:uri="http://schemas.openxmlformats.org/officeDocument/2006/bibliography"/>
+  </ds:schemaRefs>
+</ds:datastoreItem>
+</file>
+
+<file path=customXml/itemProps5.xml><?xml version="1.0" encoding="utf-8"?>
 <ds:datastoreItem xmlns:ds="http://schemas.openxmlformats.org/officeDocument/2006/customXml" ds:itemID="{C3C079FA-D7A7-4C65-80FB-1A3788ABB853}">
   <ds:schemaRefs>
     <ds:schemaRef ds:uri="http://schemas.openxmlformats.org/officeDocument/2006/bibliography"/>
@@ -7520,15 +7094,23 @@
 </ds:datastoreItem>
 </file>
 
-<file path=customXml/itemProps11.xml><?xml version="1.0" encoding="utf-8"?>
-<ds:datastoreItem xmlns:ds="http://schemas.openxmlformats.org/officeDocument/2006/customXml" ds:itemID="{EA0DF211-FE9B-4CDD-9506-C58A1B396E79}">
+<file path=customXml/itemProps6.xml><?xml version="1.0" encoding="utf-8"?>
+<ds:datastoreItem xmlns:ds="http://schemas.openxmlformats.org/officeDocument/2006/customXml" ds:itemID="{CCE20D7A-0B85-4A28-A76D-0F311CAFB902}">
   <ds:schemaRefs>
     <ds:schemaRef ds:uri="http://schemas.openxmlformats.org/officeDocument/2006/bibliography"/>
   </ds:schemaRefs>
 </ds:datastoreItem>
 </file>
 
-<file path=customXml/itemProps12.xml><?xml version="1.0" encoding="utf-8"?>
+<file path=customXml/itemProps7.xml><?xml version="1.0" encoding="utf-8"?>
+<ds:datastoreItem xmlns:ds="http://schemas.openxmlformats.org/officeDocument/2006/customXml" ds:itemID="{7DA83BCA-97FD-4EAE-8572-111920869370}">
+  <ds:schemaRefs>
+    <ds:schemaRef ds:uri="http://schemas.openxmlformats.org/officeDocument/2006/bibliography"/>
+  </ds:schemaRefs>
+</ds:datastoreItem>
+</file>
+
+<file path=customXml/itemProps8.xml><?xml version="1.0" encoding="utf-8"?>
 <ds:datastoreItem xmlns:ds="http://schemas.openxmlformats.org/officeDocument/2006/customXml" ds:itemID="{AD096AE6-8E26-4AE2-A32A-5730F64E7E96}">
   <ds:schemaRefs>
     <ds:schemaRef ds:uri="http://schemas.openxmlformats.org/officeDocument/2006/bibliography"/>
@@ -7536,128 +7118,8 @@
 </ds:datastoreItem>
 </file>
 
-<file path=customXml/itemProps13.xml><?xml version="1.0" encoding="utf-8"?>
-<ds:datastoreItem xmlns:ds="http://schemas.openxmlformats.org/officeDocument/2006/customXml" ds:itemID="{868A66B5-1B34-44AD-9D18-EDDDB2C803A6}">
-  <ds:schemaRefs>
-    <ds:schemaRef ds:uri="http://schemas.openxmlformats.org/officeDocument/2006/bibliography"/>
-  </ds:schemaRefs>
-</ds:datastoreItem>
-</file>
-
-<file path=customXml/itemProps14.xml><?xml version="1.0" encoding="utf-8"?>
-<ds:datastoreItem xmlns:ds="http://schemas.openxmlformats.org/officeDocument/2006/customXml" ds:itemID="{CCE20D7A-0B85-4A28-A76D-0F311CAFB902}">
-  <ds:schemaRefs>
-    <ds:schemaRef ds:uri="http://schemas.openxmlformats.org/officeDocument/2006/bibliography"/>
-  </ds:schemaRefs>
-</ds:datastoreItem>
-</file>
-
-<file path=customXml/itemProps15.xml><?xml version="1.0" encoding="utf-8"?>
-<ds:datastoreItem xmlns:ds="http://schemas.openxmlformats.org/officeDocument/2006/customXml" ds:itemID="{FAF3E902-4BCB-486E-A14D-770954A48490}">
-  <ds:schemaRefs>
-    <ds:schemaRef ds:uri="http://schemas.openxmlformats.org/officeDocument/2006/bibliography"/>
-  </ds:schemaRefs>
-</ds:datastoreItem>
-</file>
-
-<file path=customXml/itemProps16.xml><?xml version="1.0" encoding="utf-8"?>
-<ds:datastoreItem xmlns:ds="http://schemas.openxmlformats.org/officeDocument/2006/customXml" ds:itemID="{50AB77C0-2BFB-4C02-BF0D-215E9CE710F8}">
-  <ds:schemaRefs>
-    <ds:schemaRef ds:uri="http://schemas.openxmlformats.org/officeDocument/2006/bibliography"/>
-  </ds:schemaRefs>
-</ds:datastoreItem>
-</file>
-
-<file path=customXml/itemProps17.xml><?xml version="1.0" encoding="utf-8"?>
-<ds:datastoreItem xmlns:ds="http://schemas.openxmlformats.org/officeDocument/2006/customXml" ds:itemID="{0AC3562A-B87F-4379-9A88-72A773418C51}">
-  <ds:schemaRefs>
-    <ds:schemaRef ds:uri="http://schemas.openxmlformats.org/officeDocument/2006/bibliography"/>
-  </ds:schemaRefs>
-</ds:datastoreItem>
-</file>
-
-<file path=customXml/itemProps18.xml><?xml version="1.0" encoding="utf-8"?>
-<ds:datastoreItem xmlns:ds="http://schemas.openxmlformats.org/officeDocument/2006/customXml" ds:itemID="{56E9DE5E-2A9C-4163-B9A0-02D262DC4B69}">
-  <ds:schemaRefs>
-    <ds:schemaRef ds:uri="http://schemas.openxmlformats.org/officeDocument/2006/bibliography"/>
-  </ds:schemaRefs>
-</ds:datastoreItem>
-</file>
-
-<file path=customXml/itemProps19.xml><?xml version="1.0" encoding="utf-8"?>
-<ds:datastoreItem xmlns:ds="http://schemas.openxmlformats.org/officeDocument/2006/customXml" ds:itemID="{91B6A148-F5C0-40C1-B148-F1155D619727}">
-  <ds:schemaRefs>
-    <ds:schemaRef ds:uri="http://schemas.openxmlformats.org/officeDocument/2006/bibliography"/>
-  </ds:schemaRefs>
-</ds:datastoreItem>
-</file>
-
-<file path=customXml/itemProps2.xml><?xml version="1.0" encoding="utf-8"?>
-<ds:datastoreItem xmlns:ds="http://schemas.openxmlformats.org/officeDocument/2006/customXml" ds:itemID="{070D3280-FD46-462A-A33B-4F4EBA1ECF5A}">
-  <ds:schemaRefs>
-    <ds:schemaRef ds:uri="http://schemas.openxmlformats.org/officeDocument/2006/bibliography"/>
-  </ds:schemaRefs>
-</ds:datastoreItem>
-</file>
-
-<file path=customXml/itemProps20.xml><?xml version="1.0" encoding="utf-8"?>
-<ds:datastoreItem xmlns:ds="http://schemas.openxmlformats.org/officeDocument/2006/customXml" ds:itemID="{FBAB0696-29F2-4DCA-9221-E37F9E44ECDD}">
-  <ds:schemaRefs>
-    <ds:schemaRef ds:uri="http://schemas.openxmlformats.org/officeDocument/2006/bibliography"/>
-  </ds:schemaRefs>
-</ds:datastoreItem>
-</file>
-
-<file path=customXml/itemProps3.xml><?xml version="1.0" encoding="utf-8"?>
-<ds:datastoreItem xmlns:ds="http://schemas.openxmlformats.org/officeDocument/2006/customXml" ds:itemID="{5D2C0C8A-B2D6-4DBA-8B45-E0E44663C4FF}">
-  <ds:schemaRefs>
-    <ds:schemaRef ds:uri="http://schemas.openxmlformats.org/officeDocument/2006/bibliography"/>
-  </ds:schemaRefs>
-</ds:datastoreItem>
-</file>
-
-<file path=customXml/itemProps4.xml><?xml version="1.0" encoding="utf-8"?>
-<ds:datastoreItem xmlns:ds="http://schemas.openxmlformats.org/officeDocument/2006/customXml" ds:itemID="{62B30D6B-D216-47D8-AE6B-191E0973C783}">
-  <ds:schemaRefs>
-    <ds:schemaRef ds:uri="http://schemas.openxmlformats.org/officeDocument/2006/bibliography"/>
-  </ds:schemaRefs>
-</ds:datastoreItem>
-</file>
-
-<file path=customXml/itemProps5.xml><?xml version="1.0" encoding="utf-8"?>
-<ds:datastoreItem xmlns:ds="http://schemas.openxmlformats.org/officeDocument/2006/customXml" ds:itemID="{F32B9F80-4A30-470E-8BBF-0FCD7E271A4B}">
-  <ds:schemaRefs>
-    <ds:schemaRef ds:uri="http://schemas.openxmlformats.org/officeDocument/2006/bibliography"/>
-  </ds:schemaRefs>
-</ds:datastoreItem>
-</file>
-
-<file path=customXml/itemProps6.xml><?xml version="1.0" encoding="utf-8"?>
-<ds:datastoreItem xmlns:ds="http://schemas.openxmlformats.org/officeDocument/2006/customXml" ds:itemID="{0086C189-B194-4874-8C7F-CCD61CCBA23A}">
-  <ds:schemaRefs>
-    <ds:schemaRef ds:uri="http://schemas.openxmlformats.org/officeDocument/2006/bibliography"/>
-  </ds:schemaRefs>
-</ds:datastoreItem>
-</file>
-
-<file path=customXml/itemProps7.xml><?xml version="1.0" encoding="utf-8"?>
-<ds:datastoreItem xmlns:ds="http://schemas.openxmlformats.org/officeDocument/2006/customXml" ds:itemID="{C7038283-74D2-49D0-804C-D09C57308544}">
-  <ds:schemaRefs>
-    <ds:schemaRef ds:uri="http://schemas.openxmlformats.org/officeDocument/2006/bibliography"/>
-  </ds:schemaRefs>
-</ds:datastoreItem>
-</file>
-
-<file path=customXml/itemProps8.xml><?xml version="1.0" encoding="utf-8"?>
-<ds:datastoreItem xmlns:ds="http://schemas.openxmlformats.org/officeDocument/2006/customXml" ds:itemID="{7DA83BCA-97FD-4EAE-8572-111920869370}">
-  <ds:schemaRefs>
-    <ds:schemaRef ds:uri="http://schemas.openxmlformats.org/officeDocument/2006/bibliography"/>
-  </ds:schemaRefs>
-</ds:datastoreItem>
-</file>
-
 <file path=customXml/itemProps9.xml><?xml version="1.0" encoding="utf-8"?>
-<ds:datastoreItem xmlns:ds="http://schemas.openxmlformats.org/officeDocument/2006/customXml" ds:itemID="{4504AB40-C8C8-4B38-92FB-5EE1E7C05DA2}">
+<ds:datastoreItem xmlns:ds="http://schemas.openxmlformats.org/officeDocument/2006/customXml" ds:itemID="{6D0F032C-8677-4E85-91C1-B8D5A049B367}">
   <ds:schemaRefs>
     <ds:schemaRef ds:uri="http://schemas.openxmlformats.org/officeDocument/2006/bibliography"/>
   </ds:schemaRefs>

</xml_diff>

<commit_message>
Fix 5 spelling error
</commit_message>
<xml_diff>
--- a/Document/Report/Report 01/Introduction_v1.0.docx
+++ b/Document/Report/Report 01/Introduction_v1.0.docx
@@ -71,7 +71,7 @@
                           <a:blip r:embed="rId25">
                             <a:extLst>
                               <a:ext uri="{28A0092B-C50C-407E-A947-70E740481C1C}">
-                                <a14:useLocalDpi xmlns="" xmlns:wpc="http://schemas.microsoft.com/office/word/2010/wordprocessingCanvas" xmlns:mc="http://schemas.openxmlformats.org/markup-compatibility/2006" xmlns:o="urn:schemas-microsoft-com:office:office" xmlns:v="urn:schemas-microsoft-com:vml" xmlns:wp14="http://schemas.microsoft.com/office/word/2010/wordprocessingDrawing" xmlns:w10="urn:schemas-microsoft-com:office:word" xmlns:w="http://schemas.openxmlformats.org/wordprocessingml/2006/main" xmlns:w14="http://schemas.microsoft.com/office/word/2010/wordml" xmlns:wpg="http://schemas.microsoft.com/office/word/2010/wordprocessingGroup" xmlns:wpi="http://schemas.microsoft.com/office/word/2010/wordprocessingInk" xmlns:wps="http://schemas.microsoft.com/office/word/2010/wordprocessingShape" xmlns:a14="http://schemas.microsoft.com/office/drawing/2010/main" val="0"/>
+                                <a14:useLocalDpi xmlns:a14="http://schemas.microsoft.com/office/drawing/2010/main" xmlns:wps="http://schemas.microsoft.com/office/word/2010/wordprocessingShape" xmlns:wpi="http://schemas.microsoft.com/office/word/2010/wordprocessingInk" xmlns:wpg="http://schemas.microsoft.com/office/word/2010/wordprocessingGroup" xmlns:w14="http://schemas.microsoft.com/office/word/2010/wordml" xmlns:w="http://schemas.openxmlformats.org/wordprocessingml/2006/main" xmlns:w10="urn:schemas-microsoft-com:office:word" xmlns:wp14="http://schemas.microsoft.com/office/word/2010/wordprocessingDrawing" xmlns:v="urn:schemas-microsoft-com:vml" xmlns:o="urn:schemas-microsoft-com:office:office" xmlns:mc="http://schemas.openxmlformats.org/markup-compatibility/2006" xmlns:wpc="http://schemas.microsoft.com/office/word/2010/wordprocessingCanvas" xmlns="" val="0"/>
                               </a:ext>
                             </a:extLst>
                           </a:blip>
@@ -274,9 +274,8 @@
                 <w:bCs/>
                 <w:lang w:eastAsia="en-US"/>
               </w:rPr>
-              <w:t xml:space="preserve"> – Supervisor: </w:t>
+              <w:t xml:space="preserve"> – Supervisor: L</w:t>
             </w:r>
-            <w:proofErr w:type="spellStart"/>
             <w:r>
               <w:rPr>
                 <w:rFonts w:ascii="Cambria" w:eastAsia="ＭＳ 明朝" w:hAnsi="Cambria" w:cs="Arial"/>
@@ -284,36 +283,7 @@
                 <w:bCs/>
                 <w:lang w:eastAsia="en-US"/>
               </w:rPr>
-              <w:t>L</w:t>
-            </w:r>
-            <w:r>
-              <w:rPr>
-                <w:rFonts w:ascii="Cambria" w:eastAsia="ＭＳ 明朝" w:hAnsi="Cambria" w:cs="Arial"/>
-                <w:b/>
-                <w:bCs/>
-                <w:lang w:eastAsia="en-US"/>
-              </w:rPr>
-              <w:t>ê</w:t>
-            </w:r>
-            <w:proofErr w:type="spellEnd"/>
-            <w:r>
-              <w:rPr>
-                <w:rFonts w:ascii="Cambria" w:eastAsia="ＭＳ 明朝" w:hAnsi="Cambria" w:cs="Arial"/>
-                <w:b/>
-                <w:bCs/>
-                <w:lang w:eastAsia="en-US"/>
-              </w:rPr>
-              <w:t xml:space="preserve"> </w:t>
-            </w:r>
-            <w:proofErr w:type="spellStart"/>
-            <w:r>
-              <w:rPr>
-                <w:rFonts w:ascii="Cambria" w:eastAsia="ＭＳ 明朝" w:hAnsi="Cambria" w:cs="Arial"/>
-                <w:b/>
-                <w:bCs/>
-                <w:lang w:eastAsia="en-US"/>
-              </w:rPr>
-              <w:t>Ng</w:t>
+              <w:t>ê Ng</w:t>
             </w:r>
             <w:r>
               <w:rPr>
@@ -322,29 +292,8 @@
                 <w:bCs/>
                 <w:lang w:eastAsia="en-US"/>
               </w:rPr>
-              <w:t>ọc</w:t>
+              <w:t>ọc Thạch</w:t>
             </w:r>
-            <w:proofErr w:type="spellEnd"/>
-            <w:r>
-              <w:rPr>
-                <w:rFonts w:ascii="Times New Roman" w:eastAsia="ＭＳ 明朝" w:hAnsi="Times New Roman" w:cs="Times New Roman"/>
-                <w:b/>
-                <w:bCs/>
-                <w:lang w:eastAsia="en-US"/>
-              </w:rPr>
-              <w:t xml:space="preserve"> </w:t>
-            </w:r>
-            <w:proofErr w:type="spellStart"/>
-            <w:r>
-              <w:rPr>
-                <w:rFonts w:ascii="Times New Roman" w:eastAsia="ＭＳ 明朝" w:hAnsi="Times New Roman" w:cs="Times New Roman"/>
-                <w:b/>
-                <w:bCs/>
-                <w:lang w:eastAsia="en-US"/>
-              </w:rPr>
-              <w:t>Thạch</w:t>
-            </w:r>
-            <w:proofErr w:type="spellEnd"/>
           </w:p>
         </w:tc>
       </w:tr>
@@ -836,11 +785,9 @@
             <w:pPr>
               <w:spacing w:after="0" w:line="240" w:lineRule="auto"/>
             </w:pPr>
-            <w:proofErr w:type="spellStart"/>
             <w:r>
               <w:t>DuyND</w:t>
             </w:r>
-            <w:proofErr w:type="spellEnd"/>
           </w:p>
         </w:tc>
         <w:tc>
@@ -944,14 +891,12 @@
             <w:pPr>
               <w:spacing w:after="0" w:line="240" w:lineRule="auto"/>
             </w:pPr>
-            <w:proofErr w:type="spellStart"/>
             <w:r>
               <w:t>Giang</w:t>
             </w:r>
             <w:r>
               <w:t>PNT</w:t>
             </w:r>
-            <w:proofErr w:type="spellEnd"/>
           </w:p>
         </w:tc>
         <w:tc>
@@ -1057,19 +1002,9 @@
             <w:pPr>
               <w:spacing w:after="0" w:line="240" w:lineRule="auto"/>
             </w:pPr>
-            <w:proofErr w:type="spellStart"/>
             <w:r>
-              <w:t>TruongMH</w:t>
+              <w:t>TruongMH, DuyND</w:t>
             </w:r>
-            <w:proofErr w:type="spellEnd"/>
-            <w:r>
-              <w:t xml:space="preserve">, </w:t>
-            </w:r>
-            <w:proofErr w:type="spellStart"/>
-            <w:r>
-              <w:t>DuyND</w:t>
-            </w:r>
-            <w:proofErr w:type="spellEnd"/>
           </w:p>
         </w:tc>
         <w:tc>
@@ -1175,19 +1110,9 @@
             <w:pPr>
               <w:spacing w:after="0" w:line="240" w:lineRule="auto"/>
             </w:pPr>
-            <w:proofErr w:type="spellStart"/>
             <w:r>
-              <w:t>HaiTCT</w:t>
+              <w:t>HaiTCT, GiangPNT</w:t>
             </w:r>
-            <w:proofErr w:type="spellEnd"/>
-            <w:r>
-              <w:t xml:space="preserve">, </w:t>
-            </w:r>
-            <w:proofErr w:type="spellStart"/>
-            <w:r>
-              <w:t>GiangPNT</w:t>
-            </w:r>
-            <w:proofErr w:type="spellEnd"/>
           </w:p>
         </w:tc>
         <w:tc>
@@ -1231,10 +1156,7 @@
               </w:rPr>
             </w:pPr>
             <w:r>
-              <w:t>16</w:t>
-            </w:r>
-            <w:r>
-              <w:t>/05/2012</w:t>
+              <w:t>16/05/2012</w:t>
             </w:r>
           </w:p>
         </w:tc>
@@ -1290,19 +1212,9 @@
             <w:pPr>
               <w:spacing w:after="0" w:line="240" w:lineRule="auto"/>
             </w:pPr>
-            <w:proofErr w:type="spellStart"/>
             <w:r>
-              <w:t>TruongMH</w:t>
+              <w:t>TruongMH, HaiTCT</w:t>
             </w:r>
-            <w:proofErr w:type="spellEnd"/>
-            <w:r>
-              <w:t xml:space="preserve">, </w:t>
-            </w:r>
-            <w:proofErr w:type="spellStart"/>
-            <w:r>
-              <w:t>HaiTCT</w:t>
-            </w:r>
-            <w:proofErr w:type="spellEnd"/>
           </w:p>
         </w:tc>
         <w:tc>
@@ -2076,25 +1988,7 @@
             <w:sz w:val="26"/>
             <w:szCs w:val="26"/>
           </w:rPr>
-          <w:t>Referen</w:t>
-        </w:r>
-        <w:r>
-          <w:rPr>
-            <w:rStyle w:val="Hyperlink"/>
-            <w:noProof/>
-            <w:sz w:val="26"/>
-            <w:szCs w:val="26"/>
-          </w:rPr>
-          <w:t>c</w:t>
-        </w:r>
-        <w:r>
-          <w:rPr>
-            <w:rStyle w:val="Hyperlink"/>
-            <w:noProof/>
-            <w:sz w:val="26"/>
-            <w:szCs w:val="26"/>
-          </w:rPr>
-          <w:t>es</w:t>
+          <w:t>References</w:t>
         </w:r>
         <w:r>
           <w:rPr>
@@ -2538,20 +2432,20 @@
           <w:numId w:val="6"/>
         </w:numPr>
       </w:pPr>
-      <w:bookmarkStart w:id="7" w:name="_Toc313368063"/>
-      <w:bookmarkStart w:id="8" w:name="_Toc313513993"/>
-      <w:bookmarkStart w:id="9" w:name="_Toc313391045"/>
-      <w:bookmarkStart w:id="10" w:name="_Project_start_date/finish"/>
-      <w:bookmarkEnd w:id="10"/>
+      <w:bookmarkStart w:id="7" w:name="_Project_start_date/finish"/>
+      <w:bookmarkStart w:id="8" w:name="_Toc313368063"/>
+      <w:bookmarkStart w:id="9" w:name="_Toc313513993"/>
+      <w:bookmarkStart w:id="10" w:name="_Toc313391045"/>
+      <w:bookmarkEnd w:id="7"/>
       <w:r>
         <w:rPr>
           <w:rFonts w:ascii="Times New Roman" w:hAnsi="Times New Roman"/>
         </w:rPr>
         <w:t>Project start date/finish date</w:t>
       </w:r>
-      <w:bookmarkEnd w:id="7"/>
       <w:bookmarkEnd w:id="8"/>
       <w:bookmarkEnd w:id="9"/>
+      <w:bookmarkEnd w:id="10"/>
     </w:p>
     <w:p/>
     <w:p>
@@ -2712,7 +2606,6 @@
                 <w:szCs w:val="24"/>
               </w:rPr>
             </w:pPr>
-            <w:proofErr w:type="spellStart"/>
             <w:r>
               <w:rPr>
                 <w:rFonts w:ascii="Times New Roman" w:hAnsi="Times New Roman"/>
@@ -2721,7 +2614,6 @@
               </w:rPr>
               <w:t>LêNgọcThạch</w:t>
             </w:r>
-            <w:proofErr w:type="spellEnd"/>
           </w:p>
         </w:tc>
         <w:tc>
@@ -2782,34 +2674,14 @@
                 <w:szCs w:val="24"/>
               </w:rPr>
             </w:pPr>
-            <w:proofErr w:type="spellStart"/>
             <w:r>
               <w:rPr>
                 <w:rFonts w:ascii="Times New Roman" w:hAnsi="Times New Roman"/>
                 <w:sz w:val="24"/>
                 <w:szCs w:val="24"/>
               </w:rPr>
-              <w:t>NgôĐức</w:t>
+              <w:t>NgôĐức Duy</w:t>
             </w:r>
-            <w:proofErr w:type="spellEnd"/>
-            <w:r>
-              <w:rPr>
-                <w:rFonts w:ascii="Times New Roman" w:hAnsi="Times New Roman"/>
-                <w:sz w:val="24"/>
-                <w:szCs w:val="24"/>
-              </w:rPr>
-              <w:t xml:space="preserve"> </w:t>
-            </w:r>
-            <w:proofErr w:type="spellStart"/>
-            <w:r>
-              <w:rPr>
-                <w:rFonts w:ascii="Times New Roman" w:hAnsi="Times New Roman"/>
-                <w:sz w:val="24"/>
-                <w:szCs w:val="24"/>
-              </w:rPr>
-              <w:t>Duy</w:t>
-            </w:r>
-            <w:proofErr w:type="spellEnd"/>
           </w:p>
         </w:tc>
         <w:tc>
@@ -2886,7 +2758,6 @@
                 <w:szCs w:val="24"/>
               </w:rPr>
             </w:pPr>
-            <w:proofErr w:type="spellStart"/>
             <w:r>
               <w:rPr>
                 <w:rFonts w:ascii="Times New Roman" w:hAnsi="Times New Roman"/>
@@ -2895,7 +2766,6 @@
               </w:rPr>
               <w:t>MạnhHoàngTrương</w:t>
             </w:r>
-            <w:proofErr w:type="spellEnd"/>
           </w:p>
         </w:tc>
         <w:tc>
@@ -2956,34 +2826,14 @@
                 <w:szCs w:val="24"/>
               </w:rPr>
             </w:pPr>
-            <w:proofErr w:type="spellStart"/>
             <w:r>
               <w:rPr>
                 <w:rFonts w:ascii="Times New Roman" w:hAnsi="Times New Roman"/>
                 <w:sz w:val="24"/>
                 <w:szCs w:val="24"/>
               </w:rPr>
-              <w:t>PhạmNguyễnTrường</w:t>
+              <w:t>PhạmNguyễnTrường Giang</w:t>
             </w:r>
-            <w:proofErr w:type="spellEnd"/>
-            <w:r>
-              <w:rPr>
-                <w:rFonts w:ascii="Times New Roman" w:hAnsi="Times New Roman"/>
-                <w:sz w:val="24"/>
-                <w:szCs w:val="24"/>
-              </w:rPr>
-              <w:t xml:space="preserve"> </w:t>
-            </w:r>
-            <w:proofErr w:type="spellStart"/>
-            <w:r>
-              <w:rPr>
-                <w:rFonts w:ascii="Times New Roman" w:hAnsi="Times New Roman"/>
-                <w:sz w:val="24"/>
-                <w:szCs w:val="24"/>
-              </w:rPr>
-              <w:t>Giang</w:t>
-            </w:r>
-            <w:proofErr w:type="spellEnd"/>
           </w:p>
         </w:tc>
         <w:tc>
@@ -3044,52 +2894,14 @@
                 <w:szCs w:val="24"/>
               </w:rPr>
             </w:pPr>
-            <w:proofErr w:type="spellStart"/>
             <w:r>
               <w:rPr>
                 <w:rFonts w:ascii="Times New Roman" w:hAnsi="Times New Roman"/>
                 <w:sz w:val="24"/>
                 <w:szCs w:val="24"/>
               </w:rPr>
-              <w:t>TôCông</w:t>
+              <w:t>TôCông Thanh Hải</w:t>
             </w:r>
-            <w:proofErr w:type="spellEnd"/>
-            <w:r>
-              <w:rPr>
-                <w:rFonts w:ascii="Times New Roman" w:hAnsi="Times New Roman"/>
-                <w:sz w:val="24"/>
-                <w:szCs w:val="24"/>
-              </w:rPr>
-              <w:t xml:space="preserve"> </w:t>
-            </w:r>
-            <w:proofErr w:type="spellStart"/>
-            <w:r>
-              <w:rPr>
-                <w:rFonts w:ascii="Times New Roman" w:hAnsi="Times New Roman"/>
-                <w:sz w:val="24"/>
-                <w:szCs w:val="24"/>
-              </w:rPr>
-              <w:t>Thanh</w:t>
-            </w:r>
-            <w:proofErr w:type="spellEnd"/>
-            <w:r>
-              <w:rPr>
-                <w:rFonts w:ascii="Times New Roman" w:hAnsi="Times New Roman"/>
-                <w:sz w:val="24"/>
-                <w:szCs w:val="24"/>
-              </w:rPr>
-              <w:t xml:space="preserve"> </w:t>
-            </w:r>
-            <w:proofErr w:type="spellStart"/>
-            <w:r>
-              <w:rPr>
-                <w:rFonts w:ascii="Times New Roman" w:hAnsi="Times New Roman"/>
-                <w:sz w:val="24"/>
-                <w:szCs w:val="24"/>
-              </w:rPr>
-              <w:t>Hải</w:t>
-            </w:r>
-            <w:proofErr w:type="spellEnd"/>
           </w:p>
         </w:tc>
         <w:tc>
@@ -3412,25 +3224,15 @@
           <w:sz w:val="24"/>
           <w:szCs w:val="24"/>
         </w:rPr>
-        <w:t xml:space="preserve">From above issues </w:t>
-      </w:r>
-      <w:proofErr w:type="gramStart"/>
-      <w:r>
-        <w:rPr>
-          <w:rFonts w:ascii="Times New Roman" w:hAnsi="Times New Roman"/>
-          <w:sz w:val="24"/>
-          <w:szCs w:val="24"/>
-        </w:rPr>
-        <w:t>of  current</w:t>
-      </w:r>
-      <w:proofErr w:type="gramEnd"/>
-      <w:r>
-        <w:rPr>
-          <w:rFonts w:ascii="Times New Roman" w:hAnsi="Times New Roman"/>
-          <w:sz w:val="24"/>
-          <w:szCs w:val="24"/>
-        </w:rPr>
-        <w:t xml:space="preserve"> project management systems; we introduce a new system with powerful features:</w:t>
+        <w:t xml:space="preserve">From above issues of </w:t>
+      </w:r>
+      <w:r>
+        <w:rPr>
+          <w:rFonts w:ascii="Times New Roman" w:hAnsi="Times New Roman"/>
+          <w:sz w:val="24"/>
+          <w:szCs w:val="24"/>
+        </w:rPr>
+        <w:t>current project management systems; we introduce a new system with powerful features:</w:t>
       </w:r>
     </w:p>
     <w:p>
@@ -3625,23 +3427,21 @@
           <w:sz w:val="28"/>
           <w:szCs w:val="28"/>
         </w:rPr>
-        <w:t xml:space="preserve">: show present status of projects which have been created in OOPMS.  Project managers and others senior manager can easily track </w:t>
-      </w:r>
-      <w:proofErr w:type="gramStart"/>
+        <w:t>: show present status of projects which have been created in OOPMS.  Project managers and others senio</w:t>
+      </w:r>
       <w:r>
         <w:rPr>
           <w:sz w:val="28"/>
           <w:szCs w:val="28"/>
         </w:rPr>
-        <w:t>and  monitor</w:t>
-      </w:r>
-      <w:proofErr w:type="gramEnd"/>
+        <w:t xml:space="preserve">r manager can easily track and </w:t>
+      </w:r>
       <w:r>
         <w:rPr>
           <w:sz w:val="28"/>
           <w:szCs w:val="28"/>
         </w:rPr>
-        <w:t xml:space="preserve"> status of their project.</w:t>
+        <w:t>monitor status of their project.</w:t>
       </w:r>
     </w:p>
     <w:p>
@@ -4170,16 +3970,14 @@
           <w:szCs w:val="24"/>
         </w:rPr>
       </w:pPr>
-      <w:proofErr w:type="gramStart"/>
-      <w:r>
-        <w:rPr>
-          <w:rFonts w:ascii="Times New Roman" w:hAnsi="Times New Roman"/>
-          <w:sz w:val="24"/>
-          <w:szCs w:val="24"/>
-        </w:rPr>
-        <w:t>response</w:t>
-      </w:r>
-      <w:proofErr w:type="gramEnd"/>
+      <w:r>
+        <w:rPr>
+          <w:rFonts w:ascii="Times New Roman" w:hAnsi="Times New Roman"/>
+          <w:sz w:val="24"/>
+          <w:szCs w:val="24"/>
+        </w:rPr>
+        <w:t>Response</w:t>
+      </w:r>
       <w:r>
         <w:rPr>
           <w:rFonts w:ascii="Times New Roman" w:hAnsi="Times New Roman"/>
@@ -4203,7 +4001,7 @@
           <w:sz w:val="24"/>
           <w:szCs w:val="24"/>
         </w:rPr>
-        <w:t xml:space="preserve"> Average: 250 millisecond / search</w:t>
+        <w:t>Average: 250 millisecond / search</w:t>
       </w:r>
     </w:p>
     <w:p>
@@ -6967,6 +6765,22 @@
 </file>
 
 <file path=customXml/itemProps1.xml><?xml version="1.0" encoding="utf-8"?>
+<ds:datastoreItem xmlns:ds="http://schemas.openxmlformats.org/officeDocument/2006/customXml" ds:itemID="{AD096AE6-8E26-4AE2-A32A-5730F64E7E96}">
+  <ds:schemaRefs>
+    <ds:schemaRef ds:uri="http://schemas.openxmlformats.org/officeDocument/2006/bibliography"/>
+  </ds:schemaRefs>
+</ds:datastoreItem>
+</file>
+
+<file path=customXml/itemProps10.xml><?xml version="1.0" encoding="utf-8"?>
+<ds:datastoreItem xmlns:ds="http://schemas.openxmlformats.org/officeDocument/2006/customXml" ds:itemID="{FADCBC4B-D41D-46A2-B755-17B9D43321C9}">
+  <ds:schemaRefs>
+    <ds:schemaRef ds:uri="http://schemas.openxmlformats.org/officeDocument/2006/bibliography"/>
+  </ds:schemaRefs>
+</ds:datastoreItem>
+</file>
+
+<file path=customXml/itemProps11.xml><?xml version="1.0" encoding="utf-8"?>
 <ds:datastoreItem xmlns:ds="http://schemas.openxmlformats.org/officeDocument/2006/customXml" ds:itemID="{0AC3562A-B87F-4379-9A88-72A773418C51}">
   <ds:schemaRefs>
     <ds:schemaRef ds:uri="http://schemas.openxmlformats.org/officeDocument/2006/bibliography"/>
@@ -6974,15 +6788,15 @@
 </ds:datastoreItem>
 </file>
 
-<file path=customXml/itemProps10.xml><?xml version="1.0" encoding="utf-8"?>
-<ds:datastoreItem xmlns:ds="http://schemas.openxmlformats.org/officeDocument/2006/customXml" ds:itemID="{C7038283-74D2-49D0-804C-D09C57308544}">
+<file path=customXml/itemProps12.xml><?xml version="1.0" encoding="utf-8"?>
+<ds:datastoreItem xmlns:ds="http://schemas.openxmlformats.org/officeDocument/2006/customXml" ds:itemID="{CCE20D7A-0B85-4A28-A76D-0F311CAFB902}">
   <ds:schemaRefs>
     <ds:schemaRef ds:uri="http://schemas.openxmlformats.org/officeDocument/2006/bibliography"/>
   </ds:schemaRefs>
 </ds:datastoreItem>
 </file>
 
-<file path=customXml/itemProps11.xml><?xml version="1.0" encoding="utf-8"?>
+<file path=customXml/itemProps13.xml><?xml version="1.0" encoding="utf-8"?>
 <ds:datastoreItem xmlns:ds="http://schemas.openxmlformats.org/officeDocument/2006/customXml" ds:itemID="{FAF3E902-4BCB-486E-A14D-770954A48490}">
   <ds:schemaRefs>
     <ds:schemaRef ds:uri="http://schemas.openxmlformats.org/officeDocument/2006/bibliography"/>
@@ -6990,24 +6804,8 @@
 </ds:datastoreItem>
 </file>
 
-<file path=customXml/itemProps12.xml><?xml version="1.0" encoding="utf-8"?>
-<ds:datastoreItem xmlns:ds="http://schemas.openxmlformats.org/officeDocument/2006/customXml" ds:itemID="{FBAB0696-29F2-4DCA-9221-E37F9E44ECDD}">
-  <ds:schemaRefs>
-    <ds:schemaRef ds:uri="http://schemas.openxmlformats.org/officeDocument/2006/bibliography"/>
-  </ds:schemaRefs>
-</ds:datastoreItem>
-</file>
-
-<file path=customXml/itemProps13.xml><?xml version="1.0" encoding="utf-8"?>
-<ds:datastoreItem xmlns:ds="http://schemas.openxmlformats.org/officeDocument/2006/customXml" ds:itemID="{4504AB40-C8C8-4B38-92FB-5EE1E7C05DA2}">
-  <ds:schemaRefs>
-    <ds:schemaRef ds:uri="http://schemas.openxmlformats.org/officeDocument/2006/bibliography"/>
-  </ds:schemaRefs>
-</ds:datastoreItem>
-</file>
-
 <file path=customXml/itemProps14.xml><?xml version="1.0" encoding="utf-8"?>
-<ds:datastoreItem xmlns:ds="http://schemas.openxmlformats.org/officeDocument/2006/customXml" ds:itemID="{5D2C0C8A-B2D6-4DBA-8B45-E0E44663C4FF}">
+<ds:datastoreItem xmlns:ds="http://schemas.openxmlformats.org/officeDocument/2006/customXml" ds:itemID="{C3C079FA-D7A7-4C65-80FB-1A3788ABB853}">
   <ds:schemaRefs>
     <ds:schemaRef ds:uri="http://schemas.openxmlformats.org/officeDocument/2006/bibliography"/>
   </ds:schemaRefs>
@@ -7023,7 +6821,7 @@
 </file>
 
 <file path=customXml/itemProps16.xml><?xml version="1.0" encoding="utf-8"?>
-<ds:datastoreItem xmlns:ds="http://schemas.openxmlformats.org/officeDocument/2006/customXml" ds:itemID="{F32B9F80-4A30-470E-8BBF-0FCD7E271A4B}">
+<ds:datastoreItem xmlns:ds="http://schemas.openxmlformats.org/officeDocument/2006/customXml" ds:itemID="{C7038283-74D2-49D0-804C-D09C57308544}">
   <ds:schemaRefs>
     <ds:schemaRef ds:uri="http://schemas.openxmlformats.org/officeDocument/2006/bibliography"/>
   </ds:schemaRefs>
@@ -7031,6 +6829,78 @@
 </file>
 
 <file path=customXml/itemProps17.xml><?xml version="1.0" encoding="utf-8"?>
+<ds:datastoreItem xmlns:ds="http://schemas.openxmlformats.org/officeDocument/2006/customXml" ds:itemID="{576234A8-C4B5-47B1-A1B9-0829EC15A18F}">
+  <ds:schemaRefs>
+    <ds:schemaRef ds:uri="http://schemas.openxmlformats.org/officeDocument/2006/bibliography"/>
+  </ds:schemaRefs>
+</ds:datastoreItem>
+</file>
+
+<file path=customXml/itemProps18.xml><?xml version="1.0" encoding="utf-8"?>
+<ds:datastoreItem xmlns:ds="http://schemas.openxmlformats.org/officeDocument/2006/customXml" ds:itemID="{868A66B5-1B34-44AD-9D18-EDDDB2C803A6}">
+  <ds:schemaRefs>
+    <ds:schemaRef ds:uri="http://schemas.openxmlformats.org/officeDocument/2006/bibliography"/>
+  </ds:schemaRefs>
+</ds:datastoreItem>
+</file>
+
+<file path=customXml/itemProps19.xml><?xml version="1.0" encoding="utf-8"?>
+<ds:datastoreItem xmlns:ds="http://schemas.openxmlformats.org/officeDocument/2006/customXml" ds:itemID="{6D0F032C-8677-4E85-91C1-B8D5A049B367}">
+  <ds:schemaRefs>
+    <ds:schemaRef ds:uri="http://schemas.openxmlformats.org/officeDocument/2006/bibliography"/>
+  </ds:schemaRefs>
+</ds:datastoreItem>
+</file>
+
+<file path=customXml/itemProps2.xml><?xml version="1.0" encoding="utf-8"?>
+<ds:datastoreItem xmlns:ds="http://schemas.openxmlformats.org/officeDocument/2006/customXml" ds:itemID="{4504AB40-C8C8-4B38-92FB-5EE1E7C05DA2}">
+  <ds:schemaRefs>
+    <ds:schemaRef ds:uri="http://schemas.openxmlformats.org/officeDocument/2006/bibliography"/>
+  </ds:schemaRefs>
+</ds:datastoreItem>
+</file>
+
+<file path=customXml/itemProps20.xml><?xml version="1.0" encoding="utf-8"?>
+<ds:datastoreItem xmlns:ds="http://schemas.openxmlformats.org/officeDocument/2006/customXml" ds:itemID="{5D2C0C8A-B2D6-4DBA-8B45-E0E44663C4FF}">
+  <ds:schemaRefs>
+    <ds:schemaRef ds:uri="http://schemas.openxmlformats.org/officeDocument/2006/bibliography"/>
+  </ds:schemaRefs>
+</ds:datastoreItem>
+</file>
+
+<file path=customXml/itemProps3.xml><?xml version="1.0" encoding="utf-8"?>
+<ds:datastoreItem xmlns:ds="http://schemas.openxmlformats.org/officeDocument/2006/customXml" ds:itemID="{F454C0FC-DBCC-48DC-AA45-88D34EDDBADF}">
+  <ds:schemaRefs>
+    <ds:schemaRef ds:uri="http://schemas.openxmlformats.org/officeDocument/2006/bibliography"/>
+  </ds:schemaRefs>
+</ds:datastoreItem>
+</file>
+
+<file path=customXml/itemProps4.xml><?xml version="1.0" encoding="utf-8"?>
+<ds:datastoreItem xmlns:ds="http://schemas.openxmlformats.org/officeDocument/2006/customXml" ds:itemID="{91B6A148-F5C0-40C1-B148-F1155D619727}">
+  <ds:schemaRefs>
+    <ds:schemaRef ds:uri="http://schemas.openxmlformats.org/officeDocument/2006/bibliography"/>
+  </ds:schemaRefs>
+</ds:datastoreItem>
+</file>
+
+<file path=customXml/itemProps5.xml><?xml version="1.0" encoding="utf-8"?>
+<ds:datastoreItem xmlns:ds="http://schemas.openxmlformats.org/officeDocument/2006/customXml" ds:itemID="{7DA83BCA-97FD-4EAE-8572-111920869370}">
+  <ds:schemaRefs>
+    <ds:schemaRef ds:uri="http://schemas.openxmlformats.org/officeDocument/2006/bibliography"/>
+  </ds:schemaRefs>
+</ds:datastoreItem>
+</file>
+
+<file path=customXml/itemProps6.xml><?xml version="1.0" encoding="utf-8"?>
+<ds:datastoreItem xmlns:ds="http://schemas.openxmlformats.org/officeDocument/2006/customXml" ds:itemID="{FBAB0696-29F2-4DCA-9221-E37F9E44ECDD}">
+  <ds:schemaRefs>
+    <ds:schemaRef ds:uri="http://schemas.openxmlformats.org/officeDocument/2006/bibliography"/>
+  </ds:schemaRefs>
+</ds:datastoreItem>
+</file>
+
+<file path=customXml/itemProps7.xml><?xml version="1.0" encoding="utf-8"?>
 <ds:datastoreItem xmlns:ds="http://schemas.openxmlformats.org/officeDocument/2006/customXml" ds:itemID="{091DD149-61E4-4A5A-A07E-E38DE32F08CD}">
   <ds:schemaRefs>
     <ds:schemaRef ds:uri="http://schemas.openxmlformats.org/officeDocument/2006/bibliography"/>
@@ -7038,23 +6908,7 @@
 </ds:datastoreItem>
 </file>
 
-<file path=customXml/itemProps18.xml><?xml version="1.0" encoding="utf-8"?>
-<ds:datastoreItem xmlns:ds="http://schemas.openxmlformats.org/officeDocument/2006/customXml" ds:itemID="{F454C0FC-DBCC-48DC-AA45-88D34EDDBADF}">
-  <ds:schemaRefs>
-    <ds:schemaRef ds:uri="http://schemas.openxmlformats.org/officeDocument/2006/bibliography"/>
-  </ds:schemaRefs>
-</ds:datastoreItem>
-</file>
-
-<file path=customXml/itemProps19.xml><?xml version="1.0" encoding="utf-8"?>
-<ds:datastoreItem xmlns:ds="http://schemas.openxmlformats.org/officeDocument/2006/customXml" ds:itemID="{576234A8-C4B5-47B1-A1B9-0829EC15A18F}">
-  <ds:schemaRefs>
-    <ds:schemaRef ds:uri="http://schemas.openxmlformats.org/officeDocument/2006/bibliography"/>
-  </ds:schemaRefs>
-</ds:datastoreItem>
-</file>
-
-<file path=customXml/itemProps2.xml><?xml version="1.0" encoding="utf-8"?>
+<file path=customXml/itemProps8.xml><?xml version="1.0" encoding="utf-8"?>
 <ds:datastoreItem xmlns:ds="http://schemas.openxmlformats.org/officeDocument/2006/customXml" ds:itemID="{0086C189-B194-4874-8C7F-CCD61CCBA23A}">
   <ds:schemaRefs>
     <ds:schemaRef ds:uri="http://schemas.openxmlformats.org/officeDocument/2006/bibliography"/>
@@ -7062,64 +6916,8 @@
 </ds:datastoreItem>
 </file>
 
-<file path=customXml/itemProps20.xml><?xml version="1.0" encoding="utf-8"?>
-<ds:datastoreItem xmlns:ds="http://schemas.openxmlformats.org/officeDocument/2006/customXml" ds:itemID="{FADCBC4B-D41D-46A2-B755-17B9D43321C9}">
-  <ds:schemaRefs>
-    <ds:schemaRef ds:uri="http://schemas.openxmlformats.org/officeDocument/2006/bibliography"/>
-  </ds:schemaRefs>
-</ds:datastoreItem>
-</file>
-
-<file path=customXml/itemProps3.xml><?xml version="1.0" encoding="utf-8"?>
-<ds:datastoreItem xmlns:ds="http://schemas.openxmlformats.org/officeDocument/2006/customXml" ds:itemID="{91B6A148-F5C0-40C1-B148-F1155D619727}">
-  <ds:schemaRefs>
-    <ds:schemaRef ds:uri="http://schemas.openxmlformats.org/officeDocument/2006/bibliography"/>
-  </ds:schemaRefs>
-</ds:datastoreItem>
-</file>
-
-<file path=customXml/itemProps4.xml><?xml version="1.0" encoding="utf-8"?>
-<ds:datastoreItem xmlns:ds="http://schemas.openxmlformats.org/officeDocument/2006/customXml" ds:itemID="{868A66B5-1B34-44AD-9D18-EDDDB2C803A6}">
-  <ds:schemaRefs>
-    <ds:schemaRef ds:uri="http://schemas.openxmlformats.org/officeDocument/2006/bibliography"/>
-  </ds:schemaRefs>
-</ds:datastoreItem>
-</file>
-
-<file path=customXml/itemProps5.xml><?xml version="1.0" encoding="utf-8"?>
-<ds:datastoreItem xmlns:ds="http://schemas.openxmlformats.org/officeDocument/2006/customXml" ds:itemID="{C3C079FA-D7A7-4C65-80FB-1A3788ABB853}">
-  <ds:schemaRefs>
-    <ds:schemaRef ds:uri="http://schemas.openxmlformats.org/officeDocument/2006/bibliography"/>
-  </ds:schemaRefs>
-</ds:datastoreItem>
-</file>
-
-<file path=customXml/itemProps6.xml><?xml version="1.0" encoding="utf-8"?>
-<ds:datastoreItem xmlns:ds="http://schemas.openxmlformats.org/officeDocument/2006/customXml" ds:itemID="{CCE20D7A-0B85-4A28-A76D-0F311CAFB902}">
-  <ds:schemaRefs>
-    <ds:schemaRef ds:uri="http://schemas.openxmlformats.org/officeDocument/2006/bibliography"/>
-  </ds:schemaRefs>
-</ds:datastoreItem>
-</file>
-
-<file path=customXml/itemProps7.xml><?xml version="1.0" encoding="utf-8"?>
-<ds:datastoreItem xmlns:ds="http://schemas.openxmlformats.org/officeDocument/2006/customXml" ds:itemID="{7DA83BCA-97FD-4EAE-8572-111920869370}">
-  <ds:schemaRefs>
-    <ds:schemaRef ds:uri="http://schemas.openxmlformats.org/officeDocument/2006/bibliography"/>
-  </ds:schemaRefs>
-</ds:datastoreItem>
-</file>
-
-<file path=customXml/itemProps8.xml><?xml version="1.0" encoding="utf-8"?>
-<ds:datastoreItem xmlns:ds="http://schemas.openxmlformats.org/officeDocument/2006/customXml" ds:itemID="{AD096AE6-8E26-4AE2-A32A-5730F64E7E96}">
-  <ds:schemaRefs>
-    <ds:schemaRef ds:uri="http://schemas.openxmlformats.org/officeDocument/2006/bibliography"/>
-  </ds:schemaRefs>
-</ds:datastoreItem>
-</file>
-
 <file path=customXml/itemProps9.xml><?xml version="1.0" encoding="utf-8"?>
-<ds:datastoreItem xmlns:ds="http://schemas.openxmlformats.org/officeDocument/2006/customXml" ds:itemID="{6D0F032C-8677-4E85-91C1-B8D5A049B367}">
+<ds:datastoreItem xmlns:ds="http://schemas.openxmlformats.org/officeDocument/2006/customXml" ds:itemID="{F32B9F80-4A30-470E-8BBF-0FCD7E271A4B}">
   <ds:schemaRefs>
     <ds:schemaRef ds:uri="http://schemas.openxmlformats.org/officeDocument/2006/bibliography"/>
   </ds:schemaRefs>

</xml_diff>

<commit_message>
template mark of report
</commit_message>
<xml_diff>
--- a/Document/Report/Report 01/Introduction_v1.0.docx
+++ b/Document/Report/Report 01/Introduction_v1.0.docx
@@ -72,7 +72,7 @@
                           <a:blip r:embed="rId27">
                             <a:extLst>
                               <a:ext uri="{28A0092B-C50C-407E-A947-70E740481C1C}">
-                                <a14:useLocalDpi xmlns:a14="http://schemas.microsoft.com/office/drawing/2010/main" xmlns:wps="http://schemas.microsoft.com/office/word/2010/wordprocessingShape" xmlns:wpi="http://schemas.microsoft.com/office/word/2010/wordprocessingInk" xmlns:wpg="http://schemas.microsoft.com/office/word/2010/wordprocessingGroup" xmlns:w14="http://schemas.microsoft.com/office/word/2010/wordml" xmlns:w="http://schemas.openxmlformats.org/wordprocessingml/2006/main" xmlns:w10="urn:schemas-microsoft-com:office:word" xmlns:wp14="http://schemas.microsoft.com/office/word/2010/wordprocessingDrawing" xmlns:v="urn:schemas-microsoft-com:vml" xmlns:o="urn:schemas-microsoft-com:office:office" xmlns:mc="http://schemas.openxmlformats.org/markup-compatibility/2006" xmlns:wpc="http://schemas.microsoft.com/office/word/2010/wordprocessingCanvas" xmlns="" val="0"/>
+                                <a14:useLocalDpi xmlns="" xmlns:wpc="http://schemas.microsoft.com/office/word/2010/wordprocessingCanvas" xmlns:mc="http://schemas.openxmlformats.org/markup-compatibility/2006" xmlns:o="urn:schemas-microsoft-com:office:office" xmlns:v="urn:schemas-microsoft-com:vml" xmlns:wp14="http://schemas.microsoft.com/office/word/2010/wordprocessingDrawing" xmlns:w10="urn:schemas-microsoft-com:office:word" xmlns:w="http://schemas.openxmlformats.org/wordprocessingml/2006/main" xmlns:w14="http://schemas.microsoft.com/office/word/2010/wordml" xmlns:wpg="http://schemas.microsoft.com/office/word/2010/wordprocessingGroup" xmlns:wpi="http://schemas.microsoft.com/office/word/2010/wordprocessingInk" xmlns:wps="http://schemas.microsoft.com/office/word/2010/wordprocessingShape" xmlns:a14="http://schemas.microsoft.com/office/drawing/2010/main" val="0"/>
                               </a:ext>
                             </a:extLst>
                           </a:blip>
@@ -1417,12 +1417,6 @@
             <w:webHidden/>
           </w:rPr>
           <w:tab/>
-        </w:r>
-        <w:r>
-          <w:rPr>
-            <w:noProof/>
-            <w:webHidden/>
-          </w:rPr>
           <w:t>4</w:t>
         </w:r>
         <w:r>
@@ -3986,7 +3980,23 @@
           <w:sz w:val="24"/>
           <w:szCs w:val="24"/>
         </w:rPr>
-        <w:t>Add more visual items to help user easy to use, reduce ambiguous logic,  improve performance</w:t>
+        <w:t>Add more visual items to help user easy to use, reduce ambiguous logic</w:t>
+      </w:r>
+      <w:r>
+        <w:rPr>
+          <w:rFonts w:ascii="Times New Roman" w:hAnsi="Times New Roman"/>
+          <w:sz w:val="24"/>
+          <w:szCs w:val="24"/>
+        </w:rPr>
+        <w:t>, improve</w:t>
+      </w:r>
+      <w:r>
+        <w:rPr>
+          <w:rFonts w:ascii="Times New Roman" w:hAnsi="Times New Roman"/>
+          <w:sz w:val="24"/>
+          <w:szCs w:val="24"/>
+        </w:rPr>
+        <w:t xml:space="preserve"> performance</w:t>
       </w:r>
       <w:ins w:id="62" w:author="Truong" w:date="2012-05-17T19:38:00Z">
         <w:r>
@@ -4714,21 +4724,7 @@
             <w:sz w:val="28"/>
             <w:szCs w:val="28"/>
           </w:rPr>
-          <w:t xml:space="preserve"> and </w:t>
-        </w:r>
-        <w:r>
-          <w:rPr>
-            <w:sz w:val="28"/>
-            <w:szCs w:val="28"/>
-          </w:rPr>
-          <w:t>compatible</w:t>
-        </w:r>
-        <w:r>
-          <w:rPr>
-            <w:sz w:val="28"/>
-            <w:szCs w:val="28"/>
-          </w:rPr>
-          <w:t xml:space="preserve"> with J2EE</w:t>
+          <w:t xml:space="preserve"> and compatible with J2EE</w:t>
         </w:r>
       </w:ins>
       <w:ins w:id="88" w:author="Truong" w:date="2012-05-17T19:19:00Z">
@@ -5166,7 +5162,9 @@
                 <w:szCs w:val="24"/>
               </w:rPr>
               <w:pPrChange w:id="105" w:author="Truong" w:date="2012-05-17T18:58:00Z">
-                <w:pPr/>
+                <w:pPr>
+                  <w:spacing w:after="200" w:line="276" w:lineRule="auto"/>
+                </w:pPr>
               </w:pPrChange>
             </w:pPr>
             <w:ins w:id="106" w:author="Truong" w:date="2012-05-17T18:56:00Z">
@@ -5451,23 +5449,7 @@
                   <w:sz w:val="24"/>
                   <w:szCs w:val="24"/>
                 </w:rPr>
-                <w:t>8</w:t>
-              </w:r>
-              <w:r>
-                <w:rPr>
-                  <w:rFonts w:ascii="Times New Roman" w:hAnsi="Times New Roman"/>
-                  <w:sz w:val="24"/>
-                  <w:szCs w:val="24"/>
-                </w:rPr>
-                <w:t>Wdef/1KLOC</w:t>
-              </w:r>
-              <w:r>
-                <w:rPr>
-                  <w:rFonts w:ascii="Times New Roman" w:hAnsi="Times New Roman"/>
-                  <w:sz w:val="24"/>
-                  <w:szCs w:val="24"/>
-                </w:rPr>
-                <w:t>(min)</w:t>
+                <w:t>8Wdef/1KLOC(min)</w:t>
               </w:r>
             </w:ins>
           </w:p>
@@ -6119,15 +6101,7 @@
             <w:color w:val="555555"/>
             <w:shd w:val="clear" w:color="auto" w:fill="FFFFFF"/>
           </w:rPr>
-          <w:t>OOPMS</w:t>
-        </w:r>
-        <w:r>
-          <w:rPr>
-            <w:rFonts w:ascii="Arial" w:hAnsi="Arial" w:cs="Arial"/>
-            <w:color w:val="555555"/>
-            <w:shd w:val="clear" w:color="auto" w:fill="FFFFFF"/>
-          </w:rPr>
-          <w:t xml:space="preserve"> is licensed under the</w:t>
+          <w:t>OOPMS is licensed under the</w:t>
         </w:r>
         <w:r>
           <w:rPr>
@@ -9150,6 +9124,22 @@
 </file>
 
 <file path=customXml/itemProps1.xml><?xml version="1.0" encoding="utf-8"?>
+<ds:datastoreItem xmlns:ds="http://schemas.openxmlformats.org/officeDocument/2006/customXml" ds:itemID="{091DD149-61E4-4A5A-A07E-E38DE32F08CD}">
+  <ds:schemaRefs>
+    <ds:schemaRef ds:uri="http://schemas.openxmlformats.org/officeDocument/2006/bibliography"/>
+  </ds:schemaRefs>
+</ds:datastoreItem>
+</file>
+
+<file path=customXml/itemProps10.xml><?xml version="1.0" encoding="utf-8"?>
+<ds:datastoreItem xmlns:ds="http://schemas.openxmlformats.org/officeDocument/2006/customXml" ds:itemID="{78102A06-89CB-4125-A3D8-DD266F0F963C}">
+  <ds:schemaRefs>
+    <ds:schemaRef ds:uri="http://schemas.openxmlformats.org/officeDocument/2006/bibliography"/>
+  </ds:schemaRefs>
+</ds:datastoreItem>
+</file>
+
+<file path=customXml/itemProps11.xml><?xml version="1.0" encoding="utf-8"?>
 <ds:datastoreItem xmlns:ds="http://schemas.openxmlformats.org/officeDocument/2006/customXml" ds:itemID="{6D0F032C-8677-4E85-91C1-B8D5A049B367}">
   <ds:schemaRefs>
     <ds:schemaRef ds:uri="http://schemas.openxmlformats.org/officeDocument/2006/bibliography"/>
@@ -9157,15 +9147,15 @@
 </ds:datastoreItem>
 </file>
 
-<file path=customXml/itemProps10.xml><?xml version="1.0" encoding="utf-8"?>
-<ds:datastoreItem xmlns:ds="http://schemas.openxmlformats.org/officeDocument/2006/customXml" ds:itemID="{5D2C0C8A-B2D6-4DBA-8B45-E0E44663C4FF}">
+<file path=customXml/itemProps12.xml><?xml version="1.0" encoding="utf-8"?>
+<ds:datastoreItem xmlns:ds="http://schemas.openxmlformats.org/officeDocument/2006/customXml" ds:itemID="{CCE20D7A-0B85-4A28-A76D-0F311CAFB902}">
   <ds:schemaRefs>
     <ds:schemaRef ds:uri="http://schemas.openxmlformats.org/officeDocument/2006/bibliography"/>
   </ds:schemaRefs>
 </ds:datastoreItem>
 </file>
 
-<file path=customXml/itemProps11.xml><?xml version="1.0" encoding="utf-8"?>
+<file path=customXml/itemProps13.xml><?xml version="1.0" encoding="utf-8"?>
 <ds:datastoreItem xmlns:ds="http://schemas.openxmlformats.org/officeDocument/2006/customXml" ds:itemID="{F32B9F80-4A30-470E-8BBF-0FCD7E271A4B}">
   <ds:schemaRefs>
     <ds:schemaRef ds:uri="http://schemas.openxmlformats.org/officeDocument/2006/bibliography"/>
@@ -9173,24 +9163,8 @@
 </ds:datastoreItem>
 </file>
 
-<file path=customXml/itemProps12.xml><?xml version="1.0" encoding="utf-8"?>
-<ds:datastoreItem xmlns:ds="http://schemas.openxmlformats.org/officeDocument/2006/customXml" ds:itemID="{F454C0FC-DBCC-48DC-AA45-88D34EDDBADF}">
-  <ds:schemaRefs>
-    <ds:schemaRef ds:uri="http://schemas.openxmlformats.org/officeDocument/2006/bibliography"/>
-  </ds:schemaRefs>
-</ds:datastoreItem>
-</file>
-
-<file path=customXml/itemProps13.xml><?xml version="1.0" encoding="utf-8"?>
-<ds:datastoreItem xmlns:ds="http://schemas.openxmlformats.org/officeDocument/2006/customXml" ds:itemID="{C7038283-74D2-49D0-804C-D09C57308544}">
-  <ds:schemaRefs>
-    <ds:schemaRef ds:uri="http://schemas.openxmlformats.org/officeDocument/2006/bibliography"/>
-  </ds:schemaRefs>
-</ds:datastoreItem>
-</file>
-
 <file path=customXml/itemProps14.xml><?xml version="1.0" encoding="utf-8"?>
-<ds:datastoreItem xmlns:ds="http://schemas.openxmlformats.org/officeDocument/2006/customXml" ds:itemID="{7DA83BCA-97FD-4EAE-8572-111920869370}">
+<ds:datastoreItem xmlns:ds="http://schemas.openxmlformats.org/officeDocument/2006/customXml" ds:itemID="{0086C189-B194-4874-8C7F-CCD61CCBA23A}">
   <ds:schemaRefs>
     <ds:schemaRef ds:uri="http://schemas.openxmlformats.org/officeDocument/2006/bibliography"/>
   </ds:schemaRefs>
@@ -9206,7 +9180,7 @@
 </file>
 
 <file path=customXml/itemProps16.xml><?xml version="1.0" encoding="utf-8"?>
-<ds:datastoreItem xmlns:ds="http://schemas.openxmlformats.org/officeDocument/2006/customXml" ds:itemID="{F71F3C9C-D99A-46DB-888E-8C482843C4C5}">
+<ds:datastoreItem xmlns:ds="http://schemas.openxmlformats.org/officeDocument/2006/customXml" ds:itemID="{5D2C0C8A-B2D6-4DBA-8B45-E0E44663C4FF}">
   <ds:schemaRefs>
     <ds:schemaRef ds:uri="http://schemas.openxmlformats.org/officeDocument/2006/bibliography"/>
   </ds:schemaRefs>
@@ -9214,6 +9188,78 @@
 </file>
 
 <file path=customXml/itemProps17.xml><?xml version="1.0" encoding="utf-8"?>
+<ds:datastoreItem xmlns:ds="http://schemas.openxmlformats.org/officeDocument/2006/customXml" ds:itemID="{E8FD1B0B-7A0D-4B33-AA6D-BD114408DF58}">
+  <ds:schemaRefs>
+    <ds:schemaRef ds:uri="http://schemas.openxmlformats.org/officeDocument/2006/bibliography"/>
+  </ds:schemaRefs>
+</ds:datastoreItem>
+</file>
+
+<file path=customXml/itemProps18.xml><?xml version="1.0" encoding="utf-8"?>
+<ds:datastoreItem xmlns:ds="http://schemas.openxmlformats.org/officeDocument/2006/customXml" ds:itemID="{C3C079FA-D7A7-4C65-80FB-1A3788ABB853}">
+  <ds:schemaRefs>
+    <ds:schemaRef ds:uri="http://schemas.openxmlformats.org/officeDocument/2006/bibliography"/>
+  </ds:schemaRefs>
+</ds:datastoreItem>
+</file>
+
+<file path=customXml/itemProps19.xml><?xml version="1.0" encoding="utf-8"?>
+<ds:datastoreItem xmlns:ds="http://schemas.openxmlformats.org/officeDocument/2006/customXml" ds:itemID="{50AB77C0-2BFB-4C02-BF0D-215E9CE710F8}">
+  <ds:schemaRefs>
+    <ds:schemaRef ds:uri="http://schemas.openxmlformats.org/officeDocument/2006/bibliography"/>
+  </ds:schemaRefs>
+</ds:datastoreItem>
+</file>
+
+<file path=customXml/itemProps2.xml><?xml version="1.0" encoding="utf-8"?>
+<ds:datastoreItem xmlns:ds="http://schemas.openxmlformats.org/officeDocument/2006/customXml" ds:itemID="{C7038283-74D2-49D0-804C-D09C57308544}">
+  <ds:schemaRefs>
+    <ds:schemaRef ds:uri="http://schemas.openxmlformats.org/officeDocument/2006/bibliography"/>
+  </ds:schemaRefs>
+</ds:datastoreItem>
+</file>
+
+<file path=customXml/itemProps20.xml><?xml version="1.0" encoding="utf-8"?>
+<ds:datastoreItem xmlns:ds="http://schemas.openxmlformats.org/officeDocument/2006/customXml" ds:itemID="{7DA83BCA-97FD-4EAE-8572-111920869370}">
+  <ds:schemaRefs>
+    <ds:schemaRef ds:uri="http://schemas.openxmlformats.org/officeDocument/2006/bibliography"/>
+  </ds:schemaRefs>
+</ds:datastoreItem>
+</file>
+
+<file path=customXml/itemProps3.xml><?xml version="1.0" encoding="utf-8"?>
+<ds:datastoreItem xmlns:ds="http://schemas.openxmlformats.org/officeDocument/2006/customXml" ds:itemID="{F8536E60-60B4-4A5A-81AB-4DEDC29F1062}">
+  <ds:schemaRefs>
+    <ds:schemaRef ds:uri="http://schemas.openxmlformats.org/officeDocument/2006/bibliography"/>
+  </ds:schemaRefs>
+</ds:datastoreItem>
+</file>
+
+<file path=customXml/itemProps4.xml><?xml version="1.0" encoding="utf-8"?>
+<ds:datastoreItem xmlns:ds="http://schemas.openxmlformats.org/officeDocument/2006/customXml" ds:itemID="{FADCBC4B-D41D-46A2-B755-17B9D43321C9}">
+  <ds:schemaRefs>
+    <ds:schemaRef ds:uri="http://schemas.openxmlformats.org/officeDocument/2006/bibliography"/>
+  </ds:schemaRefs>
+</ds:datastoreItem>
+</file>
+
+<file path=customXml/itemProps5.xml><?xml version="1.0" encoding="utf-8"?>
+<ds:datastoreItem xmlns:ds="http://schemas.openxmlformats.org/officeDocument/2006/customXml" ds:itemID="{AD096AE6-8E26-4AE2-A32A-5730F64E7E96}">
+  <ds:schemaRefs>
+    <ds:schemaRef ds:uri="http://schemas.openxmlformats.org/officeDocument/2006/bibliography"/>
+  </ds:schemaRefs>
+</ds:datastoreItem>
+</file>
+
+<file path=customXml/itemProps6.xml><?xml version="1.0" encoding="utf-8"?>
+<ds:datastoreItem xmlns:ds="http://schemas.openxmlformats.org/officeDocument/2006/customXml" ds:itemID="{F454C0FC-DBCC-48DC-AA45-88D34EDDBADF}">
+  <ds:schemaRefs>
+    <ds:schemaRef ds:uri="http://schemas.openxmlformats.org/officeDocument/2006/bibliography"/>
+  </ds:schemaRefs>
+</ds:datastoreItem>
+</file>
+
+<file path=customXml/itemProps7.xml><?xml version="1.0" encoding="utf-8"?>
 <ds:datastoreItem xmlns:ds="http://schemas.openxmlformats.org/officeDocument/2006/customXml" ds:itemID="{7B02B3DF-EEB5-4513-BCC0-D04FBD6399B1}">
   <ds:schemaRefs>
     <ds:schemaRef ds:uri="http://schemas.openxmlformats.org/officeDocument/2006/bibliography"/>
@@ -9221,23 +9267,7 @@
 </ds:datastoreItem>
 </file>
 
-<file path=customXml/itemProps18.xml><?xml version="1.0" encoding="utf-8"?>
-<ds:datastoreItem xmlns:ds="http://schemas.openxmlformats.org/officeDocument/2006/customXml" ds:itemID="{F8536E60-60B4-4A5A-81AB-4DEDC29F1062}">
-  <ds:schemaRefs>
-    <ds:schemaRef ds:uri="http://schemas.openxmlformats.org/officeDocument/2006/bibliography"/>
-  </ds:schemaRefs>
-</ds:datastoreItem>
-</file>
-
-<file path=customXml/itemProps19.xml><?xml version="1.0" encoding="utf-8"?>
-<ds:datastoreItem xmlns:ds="http://schemas.openxmlformats.org/officeDocument/2006/customXml" ds:itemID="{E8FD1B0B-7A0D-4B33-AA6D-BD114408DF58}">
-  <ds:schemaRefs>
-    <ds:schemaRef ds:uri="http://schemas.openxmlformats.org/officeDocument/2006/bibliography"/>
-  </ds:schemaRefs>
-</ds:datastoreItem>
-</file>
-
-<file path=customXml/itemProps2.xml><?xml version="1.0" encoding="utf-8"?>
+<file path=customXml/itemProps8.xml><?xml version="1.0" encoding="utf-8"?>
 <ds:datastoreItem xmlns:ds="http://schemas.openxmlformats.org/officeDocument/2006/customXml" ds:itemID="{FAF3E902-4BCB-486E-A14D-770954A48490}">
   <ds:schemaRefs>
     <ds:schemaRef ds:uri="http://schemas.openxmlformats.org/officeDocument/2006/bibliography"/>
@@ -9245,64 +9275,8 @@
 </ds:datastoreItem>
 </file>
 
-<file path=customXml/itemProps20.xml><?xml version="1.0" encoding="utf-8"?>
-<ds:datastoreItem xmlns:ds="http://schemas.openxmlformats.org/officeDocument/2006/customXml" ds:itemID="{78102A06-89CB-4125-A3D8-DD266F0F963C}">
-  <ds:schemaRefs>
-    <ds:schemaRef ds:uri="http://schemas.openxmlformats.org/officeDocument/2006/bibliography"/>
-  </ds:schemaRefs>
-</ds:datastoreItem>
-</file>
-
-<file path=customXml/itemProps3.xml><?xml version="1.0" encoding="utf-8"?>
-<ds:datastoreItem xmlns:ds="http://schemas.openxmlformats.org/officeDocument/2006/customXml" ds:itemID="{FADCBC4B-D41D-46A2-B755-17B9D43321C9}">
-  <ds:schemaRefs>
-    <ds:schemaRef ds:uri="http://schemas.openxmlformats.org/officeDocument/2006/bibliography"/>
-  </ds:schemaRefs>
-</ds:datastoreItem>
-</file>
-
-<file path=customXml/itemProps4.xml><?xml version="1.0" encoding="utf-8"?>
-<ds:datastoreItem xmlns:ds="http://schemas.openxmlformats.org/officeDocument/2006/customXml" ds:itemID="{C3C079FA-D7A7-4C65-80FB-1A3788ABB853}">
-  <ds:schemaRefs>
-    <ds:schemaRef ds:uri="http://schemas.openxmlformats.org/officeDocument/2006/bibliography"/>
-  </ds:schemaRefs>
-</ds:datastoreItem>
-</file>
-
-<file path=customXml/itemProps5.xml><?xml version="1.0" encoding="utf-8"?>
-<ds:datastoreItem xmlns:ds="http://schemas.openxmlformats.org/officeDocument/2006/customXml" ds:itemID="{0086C189-B194-4874-8C7F-CCD61CCBA23A}">
-  <ds:schemaRefs>
-    <ds:schemaRef ds:uri="http://schemas.openxmlformats.org/officeDocument/2006/bibliography"/>
-  </ds:schemaRefs>
-</ds:datastoreItem>
-</file>
-
-<file path=customXml/itemProps6.xml><?xml version="1.0" encoding="utf-8"?>
-<ds:datastoreItem xmlns:ds="http://schemas.openxmlformats.org/officeDocument/2006/customXml" ds:itemID="{CCE20D7A-0B85-4A28-A76D-0F311CAFB902}">
-  <ds:schemaRefs>
-    <ds:schemaRef ds:uri="http://schemas.openxmlformats.org/officeDocument/2006/bibliography"/>
-  </ds:schemaRefs>
-</ds:datastoreItem>
-</file>
-
-<file path=customXml/itemProps7.xml><?xml version="1.0" encoding="utf-8"?>
-<ds:datastoreItem xmlns:ds="http://schemas.openxmlformats.org/officeDocument/2006/customXml" ds:itemID="{AD096AE6-8E26-4AE2-A32A-5730F64E7E96}">
-  <ds:schemaRefs>
-    <ds:schemaRef ds:uri="http://schemas.openxmlformats.org/officeDocument/2006/bibliography"/>
-  </ds:schemaRefs>
-</ds:datastoreItem>
-</file>
-
-<file path=customXml/itemProps8.xml><?xml version="1.0" encoding="utf-8"?>
-<ds:datastoreItem xmlns:ds="http://schemas.openxmlformats.org/officeDocument/2006/customXml" ds:itemID="{091DD149-61E4-4A5A-A07E-E38DE32F08CD}">
-  <ds:schemaRefs>
-    <ds:schemaRef ds:uri="http://schemas.openxmlformats.org/officeDocument/2006/bibliography"/>
-  </ds:schemaRefs>
-</ds:datastoreItem>
-</file>
-
 <file path=customXml/itemProps9.xml><?xml version="1.0" encoding="utf-8"?>
-<ds:datastoreItem xmlns:ds="http://schemas.openxmlformats.org/officeDocument/2006/customXml" ds:itemID="{50AB77C0-2BFB-4C02-BF0D-215E9CE710F8}">
+<ds:datastoreItem xmlns:ds="http://schemas.openxmlformats.org/officeDocument/2006/customXml" ds:itemID="{F71F3C9C-D99A-46DB-888E-8C482843C4C5}">
   <ds:schemaRefs>
     <ds:schemaRef ds:uri="http://schemas.openxmlformats.org/officeDocument/2006/bibliography"/>
   </ds:schemaRefs>

</xml_diff>